<commit_message>
figure 1 - map + pca
</commit_message>
<xml_diff>
--- a/manuscript.docx
+++ b/manuscript.docx
@@ -6,9 +6,9 @@
       <w:pPr>
         <w:pStyle w:val="Heading1"/>
       </w:pPr>
-      <w:bookmarkStart w:id="20" w:name="X1583615d46b563c2da1a3badbb51539ab63aa54"/>
-      <w:r>
-        <w:t xml:space="preserve">Genetic variation associated with a geographical cline in New Zealand populations of Argentine Stem Weevil</w:t>
+      <w:bookmarkStart w:id="20" w:name="Xfe8cb19e24931627b06086f56c6aa5bfb1e74db"/>
+      <w:r>
+        <w:t xml:space="preserve">Genetic variation associated with a geographical cline in invasive populations of Argentine Stem Weevil</w:t>
       </w:r>
       <w:bookmarkEnd w:id="20"/>
     </w:p>
@@ -62,6 +62,60 @@
         <w:t xml:space="preserve"> </w:t>
       </w:r>
       <w:r>
+        <w:t xml:space="preserve">Shannon Taylor</w:t>
+      </w:r>
+      <w:r>
+        <w:rPr>
+          <w:vertAlign w:val="superscript"/>
+        </w:rPr>
+        <w:t xml:space="preserve">1</w:t>
+      </w:r>
+      <w:r>
+        <w:t xml:space="preserve">,</w:t>
+      </w:r>
+      <w:r>
+        <w:t xml:space="preserve"> </w:t>
+      </w:r>
+      <w:r>
+        <w:t xml:space="preserve">Sarah Inwood</w:t>
+      </w:r>
+      <w:r>
+        <w:rPr>
+          <w:vertAlign w:val="superscript"/>
+        </w:rPr>
+        <w:t xml:space="preserve">1</w:t>
+      </w:r>
+      <w:r>
+        <w:t xml:space="preserve">,</w:t>
+      </w:r>
+      <w:r>
+        <w:t xml:space="preserve"> </w:t>
+      </w:r>
+      <w:r>
+        <w:t xml:space="preserve">Siva Ganesh (</w:t>
+      </w:r>
+      <w:r>
+        <w:rPr>
+          <w:b/>
+        </w:rPr>
+        <w:t xml:space="preserve">sp?</w:t>
+      </w:r>
+      <w:r>
+        <w:t xml:space="preserve">)</w:t>
+      </w:r>
+      <w:r>
+        <w:rPr>
+          <w:vertAlign w:val="superscript"/>
+        </w:rPr>
+        <w:t xml:space="preserve">2</w:t>
+      </w:r>
+      <w:r>
+        <w:t xml:space="preserve">,</w:t>
+      </w:r>
+      <w:r>
+        <w:t xml:space="preserve"> </w:t>
+      </w:r>
+      <w:r>
         <w:t xml:space="preserve">Rachael Ashby</w:t>
       </w:r>
       <w:r>
@@ -69,36 +123,6 @@
           <w:vertAlign w:val="superscript"/>
         </w:rPr>
         <w:t xml:space="preserve">3</w:t>
-      </w:r>
-      <w:r>
-        <w:t xml:space="preserve">,</w:t>
-      </w:r>
-      <w:r>
-        <w:t xml:space="preserve"> </w:t>
-      </w:r>
-      <w:r>
-        <w:t xml:space="preserve">Shannon Taylor</w:t>
-      </w:r>
-      <w:r>
-        <w:rPr>
-          <w:vertAlign w:val="superscript"/>
-        </w:rPr>
-        <w:t xml:space="preserve">1</w:t>
-      </w:r>
-      <w:r>
-        <w:t xml:space="preserve">,</w:t>
-      </w:r>
-      <w:r>
-        <w:t xml:space="preserve"> </w:t>
-      </w:r>
-      <w:r>
-        <w:t xml:space="preserve">Sarah Inwood</w:t>
-      </w:r>
-      <w:r>
-        <w:rPr>
-          <w:vertAlign w:val="superscript"/>
-        </w:rPr>
-        <w:t xml:space="preserve">1</w:t>
       </w:r>
       <w:r>
         <w:t xml:space="preserve">,</w:t>
@@ -352,9 +376,96 @@
       <w:pPr>
         <w:pStyle w:val="Heading3"/>
       </w:pPr>
-      <w:bookmarkStart w:id="26" w:name="collections-etc."/>
-      <w:r>
-        <w:t xml:space="preserve">Collections</w:t>
+      <w:bookmarkStart w:id="26" w:name="population-sampling"/>
+      <w:r>
+        <w:t xml:space="preserve">Population sampling</w:t>
+      </w:r>
+      <w:bookmarkEnd w:id="26"/>
+    </w:p>
+    <w:p>
+      <w:pPr>
+        <w:pStyle w:val="FirstParagraph"/>
+      </w:pPr>
+      <w:r>
+        <w:rPr>
+          <w:b/>
+        </w:rPr>
+        <w:t xml:space="preserve">Weevil collection details from Goldson &amp; friends.</w:t>
+      </w:r>
+    </w:p>
+    <w:p>
+      <w:pPr>
+        <w:pStyle w:val="Heading3"/>
+      </w:pPr>
+      <w:bookmarkStart w:id="27" w:name="X8e720d5b6fbf911ff72371dec622dba3798d268"/>
+      <w:r>
+        <w:t xml:space="preserve">Reduced-representation genome sequencing and processing</w:t>
+      </w:r>
+      <w:bookmarkEnd w:id="27"/>
+    </w:p>
+    <w:p>
+      <w:pPr>
+        <w:pStyle w:val="FirstParagraph"/>
+      </w:pPr>
+      <w:r>
+        <w:rPr>
+          <w:b/>
+        </w:rPr>
+        <w:t xml:space="preserve">AgResearch details on DNA extraction, GBS.</w:t>
+      </w:r>
+      <w:r>
+        <w:t xml:space="preserve"> </w:t>
+      </w:r>
+      <w:r>
+        <w:t xml:space="preserve">We used a strict processing pipeline to prepare the raw GBS reads for locus assembly.</w:t>
+      </w:r>
+      <w:r>
+        <w:t xml:space="preserve"> </w:t>
+      </w:r>
+      <w:r>
+        <w:t xml:space="preserve">Samples were demultiplexed with zero allowed barcode mismatches to 91–93 b reads depending on barcode length.</w:t>
+      </w:r>
+      <w:r>
+        <w:t xml:space="preserve"> </w:t>
+      </w:r>
+      <w:r>
+        <w:t xml:space="preserve">Reads were trimmed by searching for adaptors with a minimum match of 11 b.</w:t>
+      </w:r>
+      <w:r>
+        <w:t xml:space="preserve"> </w:t>
+      </w:r>
+      <w:r>
+        <w:t xml:space="preserve">Reads shorter than 80 b after trimming were discarded.</w:t>
+      </w:r>
+      <w:r>
+        <w:t xml:space="preserve"> </w:t>
+      </w:r>
+      <w:r>
+        <w:t xml:space="preserve">All remaining reads were truncated to 80 b to account for unmatched adaptor sequence &lt; 11 b that may have been present at the end of reads.</w:t>
+      </w:r>
+      <w:r>
+        <w:t xml:space="preserve"> </w:t>
+      </w:r>
+      <w:r>
+        <w:t xml:space="preserve">To remove overamplified samples, we calculated the GC content for each library and discarded samples with median read GC &gt; 45%.</w:t>
+      </w:r>
+      <w:r>
+        <w:t xml:space="preserve"> </w:t>
+      </w:r>
+      <w:r>
+        <w:t xml:space="preserve">We followed the recommended steps for optimising parameters</w:t>
+      </w:r>
+      <w:r>
+        <w:t xml:space="preserve"> </w:t>
+      </w:r>
+      <w:r>
+        <w:t xml:space="preserve">[1,2]</w:t>
+      </w:r>
+      <w:r>
+        <w:t xml:space="preserve"> </w:t>
+      </w:r>
+      <w:r>
+        <w:t xml:space="preserve">before assembling loci</w:t>
       </w:r>
       <w:r>
         <w:t xml:space="preserve"> </w:t>
@@ -363,45 +474,28 @@
         <w:rPr>
           <w:i/>
         </w:rPr>
-        <w:t xml:space="preserve">etc</w:t>
+        <w:t xml:space="preserve">de novo</w:t>
+      </w:r>
+      <w:r>
+        <w:t xml:space="preserve"> </w:t>
+      </w:r>
+      <w:r>
+        <w:t xml:space="preserve">using Stacks</w:t>
+      </w:r>
+      <w:r>
+        <w:t xml:space="preserve"> </w:t>
+      </w:r>
+      <w:r>
+        <w:t xml:space="preserve">[3]</w:t>
       </w:r>
       <w:r>
         <w:t xml:space="preserve">.</w:t>
       </w:r>
-      <w:bookmarkEnd w:id="26"/>
-    </w:p>
-    <w:p>
-      <w:pPr>
-        <w:pStyle w:val="FirstParagraph"/>
-      </w:pPr>
-      <w:r>
-        <w:t xml:space="preserve">Weevils were collected from …</w:t>
-      </w:r>
-    </w:p>
-    <w:p>
-      <w:pPr>
-        <w:pStyle w:val="Heading3"/>
-      </w:pPr>
-      <w:bookmarkStart w:id="27" w:name="X8e720d5b6fbf911ff72371dec622dba3798d268"/>
-      <w:r>
-        <w:t xml:space="preserve">Reduced-representation genome sequencing and processing</w:t>
-      </w:r>
-      <w:bookmarkEnd w:id="27"/>
-    </w:p>
-    <w:p>
-      <w:pPr>
-        <w:pStyle w:val="FirstParagraph"/>
-      </w:pPr>
-      <w:r>
-        <w:t xml:space="preserve">DNA was extracted …</w:t>
-      </w:r>
-    </w:p>
-    <w:p>
-      <w:pPr>
-        <w:pStyle w:val="TextBody"/>
-      </w:pPr>
-      <w:r>
-        <w:t xml:space="preserve">The code we used to process the genotyping data is hosted at</w:t>
+      <w:r>
+        <w:t xml:space="preserve"> </w:t>
+      </w:r>
+      <w:r>
+        <w:t xml:space="preserve">The code we used to process the raw reads, optimise parameters and assemble loci is hosted at</w:t>
       </w:r>
       <w:r>
         <w:t xml:space="preserve"> </w:t>
@@ -437,23 +531,6 @@
     </w:p>
     <w:p>
       <w:pPr>
-        <w:pStyle w:val="TextBody"/>
-      </w:pPr>
-      <w:r>
-        <w:t xml:space="preserve">Map was plotted with the ggmap package for ggplot2</w:t>
-      </w:r>
-      <w:r>
-        <w:t xml:space="preserve"> </w:t>
-      </w:r>
-      <w:r>
-        <w:t xml:space="preserve">[1]</w:t>
-      </w:r>
-      <w:r>
-        <w:t xml:space="preserve">.</w:t>
-      </w:r>
-    </w:p>
-    <w:p>
-      <w:pPr>
         <w:pStyle w:val="Heading3"/>
       </w:pPr>
       <w:bookmarkStart w:id="30" w:name="genome-assembly"/>
@@ -491,19 +568,7 @@
         <w:t xml:space="preserve">Lolium multiflorum</w:t>
       </w:r>
       <w:r>
-        <w:t xml:space="preserve">) at</w:t>
-      </w:r>
-      <w:r>
-        <w:t xml:space="preserve"> </w:t>
-      </w:r>
-      <w:r>
-        <w:rPr>
-          <w:b/>
-        </w:rPr>
-        <w:t xml:space="preserve">Lincoln, New Zealand (?)</w:t>
-      </w:r>
-      <w:r>
-        <w:t xml:space="preserve">.</w:t>
+        <w:t xml:space="preserve">) at Lincoln, New Zealand.</w:t>
       </w:r>
       <w:r>
         <w:t xml:space="preserve"> </w:t>
@@ -527,7 +592,7 @@
         <w:t xml:space="preserve"> </w:t>
       </w:r>
       <w:r>
-        <w:t xml:space="preserve">[2]</w:t>
+        <w:t xml:space="preserve">[4]</w:t>
       </w:r>
       <w:r>
         <w:t xml:space="preserve">, the short-read-only genome was assembled with meraculous</w:t>
@@ -536,7 +601,7 @@
         <w:t xml:space="preserve"> </w:t>
       </w:r>
       <w:r>
-        <w:t xml:space="preserve">[3–5]</w:t>
+        <w:t xml:space="preserve">[5–7]</w:t>
       </w:r>
       <w:r>
         <w:t xml:space="preserve">.</w:t>
@@ -567,28 +632,13 @@
         <w:pStyle w:val="TextBody"/>
       </w:pPr>
       <w:r>
-        <w:t xml:space="preserve">To produce long reads from a single individual, we produced high molecular weight DNA from a single, male ASW collected from</w:t>
-      </w:r>
-      <w:r>
-        <w:t xml:space="preserve"> </w:t>
-      </w:r>
-      <w:r>
-        <w:rPr>
-          <w:b/>
-        </w:rPr>
-        <w:t xml:space="preserve">where?</w:t>
-      </w:r>
-      <w:r>
-        <w:t xml:space="preserve"> </w:t>
-      </w:r>
-      <w:r>
-        <w:t xml:space="preserve">using a modified QIAGEN Genomic-tip 20/G extraction protocol</w:t>
-      </w:r>
-      <w:r>
-        <w:t xml:space="preserve"> </w:t>
-      </w:r>
-      <w:r>
-        <w:t xml:space="preserve">[6]</w:t>
+        <w:t xml:space="preserve">To produce long reads from a single individual, we produced high molecular weight DNA from a single, male ASW collected from Ruakura, New Zealand, using a modified QIAGEN Genomic-tip 20/G extraction protocol</w:t>
+      </w:r>
+      <w:r>
+        <w:t xml:space="preserve"> </w:t>
+      </w:r>
+      <w:r>
+        <w:t xml:space="preserve">[8]</w:t>
       </w:r>
       <w:r>
         <w:t xml:space="preserve">.</w:t>
@@ -603,52 +653,48 @@
         <w:t xml:space="preserve"> </w:t>
       </w:r>
       <w:r>
-        <w:t xml:space="preserve">Amplified DNA was sequenced on</w:t>
-      </w:r>
-      <w:r>
-        <w:t xml:space="preserve"> </w:t>
-      </w:r>
-      <w:r>
-        <w:rPr>
-          <w:b/>
-        </w:rPr>
-        <w:t xml:space="preserve">X</w:t>
-      </w:r>
-      <w:r>
-        <w:t xml:space="preserve"> </w:t>
-      </w:r>
-      <w:r>
-        <w:t xml:space="preserve">R9.4.1 flowcells using a</w:t>
-      </w:r>
-      <w:r>
-        <w:t xml:space="preserve"> </w:t>
-      </w:r>
-      <w:r>
-        <w:rPr>
-          <w:b/>
-        </w:rPr>
-        <w:t xml:space="preserve">version</w:t>
-      </w:r>
-      <w:r>
-        <w:t xml:space="preserve"> </w:t>
-      </w:r>
-      <w:r>
-        <w:t xml:space="preserve">MinION sequencer (Oxford Nanopore Technologies).</w:t>
-      </w:r>
-      <w:r>
-        <w:t xml:space="preserve"> </w:t>
-      </w:r>
-      <w:r>
-        <w:t xml:space="preserve">We also produced reads from high molecular weight DNA from a pool of 20 unsexed individuals collected from</w:t>
-      </w:r>
-      <w:r>
-        <w:t xml:space="preserve"> </w:t>
-      </w:r>
-      <w:r>
-        <w:rPr>
-          <w:b/>
-        </w:rPr>
-        <w:t xml:space="preserve">where?</w:t>
+        <w:t xml:space="preserve">Amplified DNA was sequenced on 6 R9.4.1 flowcells using a MinION Mk1B sequencer (Oxford Nanopore Technologies).</w:t>
+      </w:r>
+      <w:r>
+        <w:t xml:space="preserve"> </w:t>
+      </w:r>
+      <w:r>
+        <w:t xml:space="preserve">We also extracted high molecular weight DNA from three pools, each of 20 unsexed individuals collected from Ruakura, New Zealand.</w:t>
+      </w:r>
+      <w:r>
+        <w:t xml:space="preserve"> </w:t>
+      </w:r>
+      <w:r>
+        <w:t xml:space="preserve">We sequenced this pooled DNA on 5 R9.4.1 flowcells, following the Genomic DNA by Ligation protocol (SQK-LSK109; Oxford Nanopore Technologies).</w:t>
+      </w:r>
+      <w:r>
+        <w:t xml:space="preserve"> </w:t>
+      </w:r>
+      <w:r>
+        <w:t xml:space="preserve">We removed adaptor sequences from the long reads with Porechop 0.2.4</w:t>
+      </w:r>
+      <w:r>
+        <w:t xml:space="preserve"> </w:t>
+      </w:r>
+      <w:hyperlink r:id="rId32">
+        <w:r>
+          <w:rPr>
+            <w:rStyle w:val="Hyperlink"/>
+          </w:rPr>
+          <w:t xml:space="preserve">github.com/rrwick/Porechop</w:t>
+        </w:r>
+      </w:hyperlink>
+      <w:r>
+        <w:t xml:space="preserve"> </w:t>
+      </w:r>
+      <w:r>
+        <w:t xml:space="preserve">and assembled with Flye 2.6</w:t>
+      </w:r>
+      <w:r>
+        <w:t xml:space="preserve"> </w:t>
+      </w:r>
+      <w:r>
+        <w:t xml:space="preserve">[9]</w:t>
       </w:r>
       <w:r>
         <w:t xml:space="preserve">.</w:t>
@@ -657,60 +703,12 @@
         <w:t xml:space="preserve"> </w:t>
       </w:r>
       <w:r>
-        <w:t xml:space="preserve">We sequenced this DNA on</w:t>
-      </w:r>
-      <w:r>
-        <w:t xml:space="preserve"> </w:t>
-      </w:r>
-      <w:r>
-        <w:rPr>
-          <w:b/>
-        </w:rPr>
-        <w:t xml:space="preserve">X</w:t>
-      </w:r>
-      <w:r>
-        <w:t xml:space="preserve"> </w:t>
-      </w:r>
-      <w:r>
-        <w:t xml:space="preserve">R9.4.1 flowcells, following the Genomic DNA by Ligation protocol (SQK-LSK109; Oxford Nanopore Technologies).</w:t>
-      </w:r>
-      <w:r>
-        <w:t xml:space="preserve"> </w:t>
-      </w:r>
-      <w:r>
-        <w:t xml:space="preserve">We removed adaptor sequences from the long reads with Porechop 0.2.4</w:t>
-      </w:r>
-      <w:r>
-        <w:t xml:space="preserve"> </w:t>
-      </w:r>
-      <w:r>
-        <w:t xml:space="preserve">[7]</w:t>
-      </w:r>
-      <w:r>
-        <w:t xml:space="preserve"> </w:t>
-      </w:r>
-      <w:r>
-        <w:t xml:space="preserve">and assembled with Flye 2.6</w:t>
-      </w:r>
-      <w:r>
-        <w:t xml:space="preserve"> </w:t>
-      </w:r>
-      <w:r>
-        <w:t xml:space="preserve">[8]</w:t>
-      </w:r>
-      <w:r>
-        <w:t xml:space="preserve">.</w:t>
-      </w:r>
-      <w:r>
-        <w:t xml:space="preserve"> </w:t>
-      </w:r>
-      <w:r>
         <w:t xml:space="preserve">Reproducible code for assembling and assessing the long-read ASW genomes is hosted at</w:t>
       </w:r>
       <w:r>
         <w:t xml:space="preserve"> </w:t>
       </w:r>
-      <w:hyperlink r:id="rId32">
+      <w:hyperlink r:id="rId33">
         <w:r>
           <w:rPr>
             <w:rStyle w:val="Hyperlink"/>
@@ -727,13 +725,13 @@
         <w:pStyle w:val="TextBody"/>
       </w:pPr>
       <w:r>
-        <w:t xml:space="preserve">All genome assemblies were assessed using assembly size and contiguity statistics and BUSCO analysis</w:t>
-      </w:r>
-      <w:r>
-        <w:t xml:space="preserve"> </w:t>
-      </w:r>
-      <w:r>
-        <w:t xml:space="preserve">[9]</w:t>
+        <w:t xml:space="preserve">All genome assemblies were assessed using size and contiguity statistics and BUSCO analysis</w:t>
+      </w:r>
+      <w:r>
+        <w:t xml:space="preserve"> </w:t>
+      </w:r>
+      <w:r>
+        <w:t xml:space="preserve">[10]</w:t>
       </w:r>
       <w:r>
         <w:t xml:space="preserve">.</w:t>
@@ -742,13 +740,13 @@
         <w:t xml:space="preserve"> </w:t>
       </w:r>
       <w:r>
-        <w:t xml:space="preserve">Assemblies that had a high rate of duplicated BUSCO genes were curated with Purge Haplotigs 0b9afdf</w:t>
-      </w:r>
-      <w:r>
-        <w:t xml:space="preserve"> </w:t>
-      </w:r>
-      <w:r>
-        <w:t xml:space="preserve">[10]</w:t>
+        <w:t xml:space="preserve">Redundant contigs were removed from the combined, long read assembly with Purge Haplotigs 0b9afdf</w:t>
+      </w:r>
+      <w:r>
+        <w:t xml:space="preserve"> </w:t>
+      </w:r>
+      <w:r>
+        <w:t xml:space="preserve">[11]</w:t>
       </w:r>
       <w:r>
         <w:t xml:space="preserve"> </w:t>
@@ -760,19 +758,24 @@
         <w:t xml:space="preserve"> </w:t>
       </w:r>
       <w:r>
-        <w:t xml:space="preserve">We used RepeatModeler</w:t>
-      </w:r>
-      <w:r>
-        <w:t xml:space="preserve"> </w:t>
-      </w:r>
-      <w:r>
-        <w:t xml:space="preserve">[11]</w:t>
-      </w:r>
-      <w:r>
-        <w:t xml:space="preserve"> </w:t>
-      </w:r>
-      <w:r>
-        <w:t xml:space="preserve">and RepeatMasker</w:t>
+        <w:t xml:space="preserve">We used the Dfam TE Tools Container v1.1</w:t>
+      </w:r>
+      <w:r>
+        <w:t xml:space="preserve"> </w:t>
+      </w:r>
+      <w:hyperlink r:id="rId34">
+        <w:r>
+          <w:rPr>
+            <w:rStyle w:val="Hyperlink"/>
+          </w:rPr>
+          <w:t xml:space="preserve">github.com/Dfam-consortium/TETools</w:t>
+        </w:r>
+      </w:hyperlink>
+      <w:r>
+        <w:t xml:space="preserve"> </w:t>
+      </w:r>
+      <w:r>
+        <w:t xml:space="preserve">with RepeatModeler 2.0.1</w:t>
       </w:r>
       <w:r>
         <w:t xml:space="preserve"> </w:t>
@@ -784,6 +787,18 @@
         <w:t xml:space="preserve"> </w:t>
       </w:r>
       <w:r>
+        <w:t xml:space="preserve">and RepeatMasker 4.1.0</w:t>
+      </w:r>
+      <w:r>
+        <w:t xml:space="preserve"> </w:t>
+      </w:r>
+      <w:r>
+        <w:t xml:space="preserve">[13]</w:t>
+      </w:r>
+      <w:r>
+        <w:t xml:space="preserve"> </w:t>
+      </w:r>
+      <w:r>
         <w:t xml:space="preserve">to estimate the repeat content of the long read genomes.</w:t>
       </w:r>
     </w:p>
@@ -791,7 +806,7 @@
       <w:pPr>
         <w:pStyle w:val="Heading3"/>
       </w:pPr>
-      <w:bookmarkStart w:id="33" w:name="genome-based-analyses-fst-etc.-etc."/>
+      <w:bookmarkStart w:id="35" w:name="genome-based-analyses-fst-etc.-etc."/>
       <w:r>
         <w:t xml:space="preserve">Genome-based analyses,</w:t>
       </w:r>
@@ -813,7 +828,7 @@
       <w:r>
         <w:t xml:space="preserve">, etc. etc.</w:t>
       </w:r>
-      <w:bookmarkEnd w:id="33"/>
+      <w:bookmarkEnd w:id="35"/>
     </w:p>
     <w:p>
       <w:pPr>
@@ -849,11 +864,11 @@
       <w:pPr>
         <w:pStyle w:val="Heading3"/>
       </w:pPr>
-      <w:bookmarkStart w:id="34" w:name="reproducibility-and-data-availability"/>
+      <w:bookmarkStart w:id="36" w:name="reproducibility-and-data-availability"/>
       <w:r>
         <w:t xml:space="preserve">Reproducibility and data availability</w:t>
       </w:r>
-      <w:bookmarkEnd w:id="34"/>
+      <w:bookmarkEnd w:id="36"/>
     </w:p>
     <w:p>
       <w:pPr>
@@ -893,7 +908,7 @@
         <w:t xml:space="preserve"> </w:t>
       </w:r>
       <w:r>
-        <w:t xml:space="preserve">[13]</w:t>
+        <w:t xml:space="preserve">[14]</w:t>
       </w:r>
       <w:r>
         <w:t xml:space="preserve"> </w:t>
@@ -914,7 +929,7 @@
         <w:t xml:space="preserve"> </w:t>
       </w:r>
       <w:r>
-        <w:t xml:space="preserve">[14]</w:t>
+        <w:t xml:space="preserve">[15]</w:t>
       </w:r>
       <w:r>
         <w:t xml:space="preserve"> </w:t>
@@ -964,7 +979,7 @@
       <w:r>
         <w:t xml:space="preserve"> </w:t>
       </w:r>
-      <w:hyperlink r:id="rId35">
+      <w:hyperlink r:id="rId37">
         <w:r>
           <w:rPr>
             <w:rStyle w:val="Hyperlink"/>
@@ -980,58 +995,43 @@
       <w:pPr>
         <w:pStyle w:val="Heading2"/>
       </w:pPr>
-      <w:bookmarkStart w:id="36" w:name="results"/>
+      <w:bookmarkStart w:id="38" w:name="results"/>
       <w:r>
         <w:t xml:space="preserve">Results</w:t>
       </w:r>
-      <w:bookmarkEnd w:id="36"/>
+      <w:bookmarkEnd w:id="38"/>
     </w:p>
     <w:p>
       <w:pPr>
         <w:pStyle w:val="Heading3"/>
       </w:pPr>
-      <w:bookmarkStart w:id="37" w:name="X0e4df02d512cb7f0df309420b8cde32a960a87d"/>
+      <w:bookmarkStart w:id="39" w:name="X0e4df02d512cb7f0df309420b8cde32a960a87d"/>
       <w:r>
         <w:t xml:space="preserve">Variation in NZ populations of Argentine stem weevil</w:t>
       </w:r>
-      <w:bookmarkEnd w:id="37"/>
+      <w:bookmarkEnd w:id="39"/>
     </w:p>
     <w:p>
       <w:pPr>
         <w:pStyle w:val="FirstParagraph"/>
       </w:pPr>
       <w:r>
-        <w:t xml:space="preserve">To measure the variation in NZ populations of ASW, we collected individuals from 7 sites in the North Island and 5 sites in the South Island of New Zealand (Figure 1A).</w:t>
-      </w:r>
-      <w:r>
-        <w:t xml:space="preserve"> </w:t>
-      </w:r>
-      <w:r>
-        <w:t xml:space="preserve">We genotyped each individual separately using a modified genotyping-by-sequencing (GBS) protocol (</w:t>
-      </w:r>
-      <w:r>
-        <w:rPr>
-          <w:b/>
-        </w:rPr>
-        <w:t xml:space="preserve">Are we calling it gbs? Ref for the protocol used by AgResearch?</w:t>
-      </w:r>
-      <w:r>
-        <w:t xml:space="preserve">;</w:t>
-      </w:r>
-      <w:r>
-        <w:t xml:space="preserve"> </w:t>
-      </w:r>
-      <w:r>
-        <w:t xml:space="preserve">[15]</w:t>
-      </w:r>
-      <w:r>
-        <w:t xml:space="preserve">).</w:t>
-      </w:r>
-      <w:r>
-        <w:t xml:space="preserve"> </w:t>
-      </w:r>
-      <w:r>
-        <w:t xml:space="preserve">We found lots of variation.</w:t>
+        <w:t xml:space="preserve">To measure the variation in New Zealand populations of ASW, we collected individuals from 7 sites in the North Island and 5 sites in the South Island of New Zealand (Figure 1A).</w:t>
+      </w:r>
+      <w:r>
+        <w:t xml:space="preserve"> </w:t>
+      </w:r>
+      <w:r>
+        <w:t xml:space="preserve">We genotyped individuals using a modified genotyping-by-sequencing (GBS) protocol</w:t>
+      </w:r>
+      <w:r>
+        <w:t xml:space="preserve"> </w:t>
+      </w:r>
+      <w:r>
+        <w:t xml:space="preserve">[16]</w:t>
+      </w:r>
+      <w:r>
+        <w:t xml:space="preserve">.</w:t>
       </w:r>
     </w:p>
     <w:p>
@@ -1041,20 +1041,20 @@
       <w:r>
         <w:drawing>
           <wp:inline>
-            <wp:extent cx="3048000" cy="3048000"/>
+            <wp:extent cx="5943600" cy="2965621"/>
             <wp:effectExtent b="0" l="0" r="0" t="0"/>
-            <wp:docPr descr="Figure 1A. Weevil sampling locations. We collected Argentine stem weevils from 4 locations in the North Island and 7 locations in the South Island of New Zealand. The number of weevils genotyped from each location is show on the map. " title="" id="1" name="Picture"/>
+            <wp:docPr descr="Figure 1. A Weevil sampling locations. We collected Argentine stem weevils from 4 locations in the North Island and 6 locations in the South Island of New Zealand. The number of weevils genotyped from each location is show on the map. The map was plotted with the ggmap package for ggplot2 [17].  B Pricipal components analysis (PCA) of 112 individuals genotyped at 22,397 loci. The first two principal components (PC1 and PC2) are shown. The populations overlap on PC1 and PC2, but weevils sampled from higher latitudes tend to have lower scores on PC1 and PC2. PC1 and PC2 together explain 12.7% of variance in the dataset, indicating a high level of unstructured genetic variation in weevil populations." title="" id="1" name="Picture"/>
             <a:graphic>
               <a:graphicData uri="http://schemas.openxmlformats.org/drawingml/2006/picture">
                 <pic:pic>
                   <pic:nvPicPr>
-                    <pic:cNvPr descr="fig/location_map.pdf" id="0" name="Picture"/>
+                    <pic:cNvPr descr="fig/figure_1.pdf" id="0" name="Picture"/>
                     <pic:cNvPicPr>
                       <a:picLocks noChangeArrowheads="1" noChangeAspect="1"/>
                     </pic:cNvPicPr>
                   </pic:nvPicPr>
                   <pic:blipFill>
-                    <a:blip r:embed="rId38"/>
+                    <a:blip r:embed="rId40"/>
                     <a:stretch>
                       <a:fillRect/>
                     </a:stretch>
@@ -1062,7 +1062,7 @@
                   <pic:spPr bwMode="auto">
                     <a:xfrm>
                       <a:off x="0" y="0"/>
-                      <a:ext cx="3048000" cy="3048000"/>
+                      <a:ext cx="5943600" cy="2965621"/>
                     </a:xfrm>
                     <a:prstGeom prst="rect">
                       <a:avLst/>
@@ -1089,7 +1089,16 @@
         <w:rPr>
           <w:b/>
         </w:rPr>
-        <w:t xml:space="preserve">Figure 1A.</w:t>
+        <w:t xml:space="preserve">Figure 1.</w:t>
+      </w:r>
+      <w:r>
+        <w:t xml:space="preserve"> </w:t>
+      </w:r>
+      <w:r>
+        <w:rPr>
+          <w:b/>
+        </w:rPr>
+        <w:t xml:space="preserve">A</w:t>
       </w:r>
       <w:r>
         <w:t xml:space="preserve"> </w:t>
@@ -1101,7 +1110,7 @@
         <w:t xml:space="preserve"> </w:t>
       </w:r>
       <w:r>
-        <w:t xml:space="preserve">We collected Argentine stem weevils from 4 locations in the North Island and 7 locations in the South Island of New Zealand.</w:t>
+        <w:t xml:space="preserve">We collected Argentine stem weevils from 4 locations in the North Island and 6 locations in the South Island of New Zealand.</w:t>
       </w:r>
       <w:r>
         <w:t xml:space="preserve"> </w:t>
@@ -1112,86 +1121,64 @@
       <w:r>
         <w:t xml:space="preserve"> </w:t>
       </w:r>
-    </w:p>
-    <w:p>
-      <w:pPr>
-        <w:pStyle w:val="CaptionedFigure"/>
-      </w:pPr>
-      <w:r>
-        <w:drawing>
-          <wp:inline>
-            <wp:extent cx="5943600" cy="4457700"/>
-            <wp:effectExtent b="0" l="0" r="0" t="0"/>
-            <wp:docPr descr="Figure 1B. B. Pricipal components analysis showing first two principal components. C. Some figure showing the high heterozygosity." title="" id="1" name="Picture"/>
-            <a:graphic>
-              <a:graphicData uri="http://schemas.openxmlformats.org/drawingml/2006/picture">
-                <pic:pic>
-                  <pic:nvPicPr>
-                    <pic:cNvPr descr="/home/tom/Projects/stacks-asw/dapc.pdf" id="0" name="Picture"/>
-                    <pic:cNvPicPr>
-                      <a:picLocks noChangeArrowheads="1" noChangeAspect="1"/>
-                    </pic:cNvPicPr>
-                  </pic:nvPicPr>
-                  <pic:blipFill>
-                    <a:blip r:embed="rId39"/>
-                    <a:stretch>
-                      <a:fillRect/>
-                    </a:stretch>
-                  </pic:blipFill>
-                  <pic:spPr bwMode="auto">
-                    <a:xfrm>
-                      <a:off x="0" y="0"/>
-                      <a:ext cx="5943600" cy="4457700"/>
-                    </a:xfrm>
-                    <a:prstGeom prst="rect">
-                      <a:avLst/>
-                    </a:prstGeom>
-                    <a:noFill/>
-                    <a:ln w="9525">
-                      <a:noFill/>
-                      <a:headEnd/>
-                      <a:tailEnd/>
-                    </a:ln>
-                  </pic:spPr>
-                </pic:pic>
-              </a:graphicData>
-            </a:graphic>
-          </wp:inline>
-        </w:drawing>
-      </w:r>
-    </w:p>
-    <w:p>
-      <w:pPr>
-        <w:pStyle w:val="ImageCaption"/>
-      </w:pPr>
+      <w:r>
+        <w:t xml:space="preserve">The map was plotted with the ggmap package for ggplot2</w:t>
+      </w:r>
+      <w:r>
+        <w:t xml:space="preserve"> </w:t>
+      </w:r>
+      <w:r>
+        <w:t xml:space="preserve">[17]</w:t>
+      </w:r>
+      <w:r>
+        <w:t xml:space="preserve">.</w:t>
+      </w:r>
+      <w:r>
+        <w:t xml:space="preserve"> </w:t>
+      </w:r>
+      <w:r>
+        <w:t xml:space="preserve"> </w:t>
+      </w:r>
       <w:r>
         <w:rPr>
           <w:b/>
         </w:rPr>
-        <w:t xml:space="preserve">Figure 1B.</w:t>
-      </w:r>
-      <w:r>
-        <w:t xml:space="preserve"> </w:t>
-      </w:r>
-      <w:r>
-        <w:t xml:space="preserve">B. Pricipal components analysis showing first two principal components.</w:t>
-      </w:r>
-      <w:r>
-        <w:t xml:space="preserve"> </w:t>
-      </w:r>
-      <w:r>
-        <w:t xml:space="preserve">C. Some figure showing the high heterozygosity.</w:t>
+        <w:t xml:space="preserve">B</w:t>
+      </w:r>
+      <w:r>
+        <w:t xml:space="preserve"> </w:t>
+      </w:r>
+      <w:r>
+        <w:t xml:space="preserve">Pricipal components analysis (PCA) of 112 individuals genotyped at 22,397 loci.</w:t>
+      </w:r>
+      <w:r>
+        <w:t xml:space="preserve"> </w:t>
+      </w:r>
+      <w:r>
+        <w:t xml:space="preserve">The first two principal components (PC1 and PC2) are shown.</w:t>
+      </w:r>
+      <w:r>
+        <w:t xml:space="preserve"> </w:t>
+      </w:r>
+      <w:r>
+        <w:t xml:space="preserve">The populations overlap on PC1 and PC2, but weevils sampled from higher latitudes tend to have lower scores on PC1 and PC2.</w:t>
+      </w:r>
+      <w:r>
+        <w:t xml:space="preserve"> </w:t>
+      </w:r>
+      <w:r>
+        <w:t xml:space="preserve">PC1 and PC2 together explain 12.7% of variance in the dataset, indicating a high level of unstructured genetic variation in weevil populations.</w:t>
       </w:r>
     </w:p>
     <w:p>
       <w:pPr>
         <w:pStyle w:val="Heading3"/>
       </w:pPr>
-      <w:bookmarkStart w:id="40" w:name="the-argentine-stem-weevil-genome"/>
+      <w:bookmarkStart w:id="41" w:name="the-argentine-stem-weevil-genome"/>
       <w:r>
         <w:t xml:space="preserve">The Argentine stem weevil genome</w:t>
       </w:r>
-      <w:bookmarkEnd w:id="40"/>
+      <w:bookmarkEnd w:id="41"/>
     </w:p>
     <w:p>
       <w:pPr>
@@ -1222,7 +1209,7 @@
         <w:t xml:space="preserve">k</w:t>
       </w:r>
       <w:r>
-        <w:t xml:space="preserve">-mer analysis on the raw reads suggested genomic repeat content of at least 28% and 2.1% heterozygosity (</w:t>
+        <w:t xml:space="preserve">-mer analysis on the raw short reads suggested 2.1% heterozygosity and a genomic repeat content of at least 28% (</w:t>
       </w:r>
       <w:r>
         <w:rPr>
@@ -1324,7 +1311,7 @@
         <w:t xml:space="preserve"> </w:t>
       </w:r>
       <w:r>
-        <w:t xml:space="preserve">To improve assembly across long repeats, we produced a second ONT dataset with longer reads from HMW DNA from a two pools of 20 individuals each.</w:t>
+        <w:t xml:space="preserve">To improve assembly across long repeats, we produced a second ONT dataset with longer reads from HMW DNA from two pools of 20 individuals each.</w:t>
       </w:r>
       <w:r>
         <w:t xml:space="preserve"> </w:t>
@@ -1357,10 +1344,70 @@
         <w:t xml:space="preserve"> </w:t>
       </w:r>
       <w:r>
+        <w:t xml:space="preserve">Assembling the long reads from the pooled sample alone resulted in a more contiguous genome, but with lower BUSCO scores (Table 1).</w:t>
+      </w:r>
+      <w:r>
+        <w:t xml:space="preserve"> </w:t>
+      </w:r>
+      <w:r>
+        <w:t xml:space="preserve">We constructed a combined, long-read genome using the pooled, long-read dataset for contig construction, and the single-individual, long-read dataset for assembly polishing.</w:t>
+      </w:r>
+      <w:r>
+        <w:t xml:space="preserve"> </w:t>
+      </w:r>
+      <w:r>
+        <w:t xml:space="preserve">This improved the BUSCO scores, but produced a large number of redundant contigs (Table 1), presumably because of the high rate of heterozygosity in the pooled, long-read dataset.</w:t>
+      </w:r>
+      <w:r>
+        <w:t xml:space="preserve"> </w:t>
+      </w:r>
+      <w:r>
+        <w:t xml:space="preserve">Finally, we used the PCR-free, short read sequencing data from a single individual with the Purge Haplotigs pipeline to remove redundant contigs from the combined long read assembly</w:t>
+      </w:r>
+      <w:r>
+        <w:t xml:space="preserve"> </w:t>
+      </w:r>
+      <w:r>
+        <w:t xml:space="preserve">[11]</w:t>
+      </w:r>
+      <w:r>
+        <w:t xml:space="preserve">.</w:t>
+      </w:r>
+      <w:r>
+        <w:t xml:space="preserve"> </w:t>
+      </w:r>
+      <w:r>
+        <w:t xml:space="preserve">This resulted in a final draft assembly of 1.1 GB with an</w:t>
+      </w:r>
+      <w:r>
+        <w:t xml:space="preserve"> </w:t>
+      </w:r>
+      <w:r>
+        <w:rPr>
+          <w:i/>
+        </w:rPr>
+        <w:t xml:space="preserve">N</w:t>
+      </w:r>
+      <w:r>
+        <w:rPr>
+          <w:vertAlign w:val="subscript"/>
+        </w:rPr>
+        <w:t xml:space="preserve">50</w:t>
+      </w:r>
+      <w:r>
+        <w:t xml:space="preserve"> </w:t>
+      </w:r>
+      <w:r>
+        <w:t xml:space="preserve">length of 122.3 kb and a BUSCO completeness of 83.9%.</w:t>
+      </w:r>
+      <w:r>
+        <w:t xml:space="preserve"> </w:t>
+      </w:r>
+      <w:r>
         <w:rPr>
           <w:b/>
         </w:rPr>
-        <w:t xml:space="preserve">For completeness, assemble the pooled genome alone?</w:t>
+        <w:t xml:space="preserve">Something about the repetitiveness</w:t>
       </w:r>
       <w:r>
         <w:t xml:space="preserve">.</w:t>
@@ -1369,60 +1416,21 @@
         <w:t xml:space="preserve"> </w:t>
       </w:r>
       <w:r>
-        <w:t xml:space="preserve">We constructed a combined, long-read genome using the pooled, long-read dataset for contig construction, and the single-individual, long-read dataset for assembly polishing.</w:t>
-      </w:r>
-      <w:r>
-        <w:t xml:space="preserve"> </w:t>
-      </w:r>
-      <w:r>
-        <w:t xml:space="preserve">This resulted in a more contiguous assembly, but a large number of redundant contigs (Table 1), presumably because of the high rate of heterozygosity in the pooled, long-read dataset.</w:t>
-      </w:r>
-      <w:r>
-        <w:t xml:space="preserve"> </w:t>
-      </w:r>
-      <w:r>
-        <w:t xml:space="preserve">We produced a final draft assembly of 1.1 GB (Table 1) by using the PCR-free, short read sequencing data from a single individual with the purge_haplotigs pipeline to remove redundant contigs from the combined long read assembly</w:t>
-      </w:r>
-      <w:r>
-        <w:t xml:space="preserve"> </w:t>
-      </w:r>
-      <w:r>
-        <w:t xml:space="preserve">[10]</w:t>
-      </w:r>
-      <w:r>
-        <w:t xml:space="preserve">.</w:t>
-      </w:r>
-      <w:r>
-        <w:t xml:space="preserve"> </w:t>
-      </w:r>
+        <w:t xml:space="preserve">We used this final draft genome for all subsequent analyses.</w:t>
+      </w:r>
+    </w:p>
+    <w:p>
+      <w:pPr>
+        <w:pStyle w:val="TableCaption"/>
+      </w:pPr>
       <w:r>
         <w:rPr>
           <w:b/>
         </w:rPr>
-        <w:t xml:space="preserve">Something about the repetitiveness</w:t>
-      </w:r>
-      <w:r>
-        <w:t xml:space="preserve">.</w:t>
-      </w:r>
-      <w:r>
-        <w:t xml:space="preserve"> </w:t>
-      </w:r>
-      <w:r>
-        <w:t xml:space="preserve">We used our final draft genome for all subsequent analyses.</w:t>
-      </w:r>
-    </w:p>
-    <w:p>
-      <w:pPr>
-        <w:pStyle w:val="TableCaption"/>
-      </w:pPr>
-      <w:r>
-        <w:rPr>
-          <w:b/>
-        </w:rPr>
         <w:t xml:space="preserve">Table 1</w:t>
       </w:r>
       <w:r>
-        <w:t xml:space="preserve">. Assembly statistics for draft and intermediate assemblies.</w:t>
+        <w:t xml:space="preserve">. Assembly statistics for the final draft genome and intermediate assemblies. n.d.: not determined.</w:t>
       </w:r>
     </w:p>
     <w:tbl>
@@ -1430,7 +1438,7 @@
         <w:tblStyle w:val="Table"/>
         <w:tblW w:type="pct" w:w="4999.999999999999"/>
         <w:tblLook w:firstRow="1"/>
-        <w:tblCaption w:val="Table 1. Assembly statistics for draft and intermediate assemblies."/>
+        <w:tblCaption w:val="Table 1. Assembly statistics for the final draft genome and intermediate assemblies. n.d.: not determined."/>
       </w:tblPr>
       <w:tblGrid>
         <w:gridCol w:w="1853"/>
@@ -1593,7 +1601,7 @@
               <w:jc w:val="center"/>
             </w:pPr>
             <w:r>
-              <w:t xml:space="preserve">x</w:t>
+              <w:t xml:space="preserve">1.2</w:t>
             </w:r>
           </w:p>
         </w:tc>
@@ -1604,7 +1612,7 @@
               <w:jc w:val="center"/>
             </w:pPr>
             <w:r>
-              <w:t xml:space="preserve">x</w:t>
+              <w:t xml:space="preserve">1.2</w:t>
             </w:r>
           </w:p>
         </w:tc>
@@ -1615,7 +1623,7 @@
               <w:jc w:val="center"/>
             </w:pPr>
             <w:r>
-              <w:t xml:space="preserve">x</w:t>
+              <w:t xml:space="preserve">1.7</w:t>
             </w:r>
           </w:p>
         </w:tc>
@@ -1670,7 +1678,7 @@
               <w:jc w:val="center"/>
             </w:pPr>
             <w:r>
-              <w:t xml:space="preserve">x</w:t>
+              <w:t xml:space="preserve">4523</w:t>
             </w:r>
           </w:p>
         </w:tc>
@@ -1681,7 +1689,7 @@
               <w:jc w:val="center"/>
             </w:pPr>
             <w:r>
-              <w:t xml:space="preserve">x</w:t>
+              <w:t xml:space="preserve">2958</w:t>
             </w:r>
           </w:p>
         </w:tc>
@@ -1692,7 +1700,7 @@
               <w:jc w:val="center"/>
             </w:pPr>
             <w:r>
-              <w:t xml:space="preserve">x</w:t>
+              <w:t xml:space="preserve">5281</w:t>
             </w:r>
           </w:p>
         </w:tc>
@@ -1753,7 +1761,7 @@
               <w:jc w:val="center"/>
             </w:pPr>
             <w:r>
-              <w:t xml:space="preserve">x</w:t>
+              <w:t xml:space="preserve">74.4</w:t>
             </w:r>
           </w:p>
         </w:tc>
@@ -1764,7 +1772,7 @@
               <w:jc w:val="center"/>
             </w:pPr>
             <w:r>
-              <w:t xml:space="preserve">x</w:t>
+              <w:t xml:space="preserve">112.6</w:t>
             </w:r>
           </w:p>
         </w:tc>
@@ -1775,7 +1783,7 @@
               <w:jc w:val="center"/>
             </w:pPr>
             <w:r>
-              <w:t xml:space="preserve">x</w:t>
+              <w:t xml:space="preserve">86.4</w:t>
             </w:r>
           </w:p>
         </w:tc>
@@ -1844,7 +1852,7 @@
               <w:jc w:val="center"/>
             </w:pPr>
             <w:r>
-              <w:t xml:space="preserve">x</w:t>
+              <w:t xml:space="preserve">71.0</w:t>
             </w:r>
           </w:p>
         </w:tc>
@@ -1924,7 +1932,7 @@
               <w:jc w:val="center"/>
             </w:pPr>
             <w:r>
-              <w:t xml:space="preserve">x</w:t>
+              <w:t xml:space="preserve">5.9</w:t>
             </w:r>
           </w:p>
         </w:tc>
@@ -2024,11 +2032,11 @@
       <w:pPr>
         <w:pStyle w:val="Heading3"/>
       </w:pPr>
-      <w:bookmarkStart w:id="41" w:name="X53f798f8dda806488ebc8b15e3612250f1e8c85"/>
+      <w:bookmarkStart w:id="42" w:name="X53f798f8dda806488ebc8b15e3612250f1e8c85"/>
       <w:r>
         <w:t xml:space="preserve">Variation associates with a North-South cline</w:t>
       </w:r>
-      <w:bookmarkEnd w:id="41"/>
+      <w:bookmarkEnd w:id="42"/>
     </w:p>
     <w:p>
       <w:pPr>
@@ -2042,60 +2050,60 @@
       <w:pPr>
         <w:pStyle w:val="Heading2"/>
       </w:pPr>
-      <w:bookmarkStart w:id="42" w:name="discussion"/>
+      <w:bookmarkStart w:id="43" w:name="discussion"/>
       <w:r>
         <w:t xml:space="preserve">Discussion</w:t>
       </w:r>
-      <w:bookmarkEnd w:id="42"/>
+      <w:bookmarkEnd w:id="43"/>
     </w:p>
     <w:p>
       <w:pPr>
         <w:pStyle w:val="Heading2"/>
       </w:pPr>
-      <w:bookmarkStart w:id="43" w:name="authors-contributions"/>
+      <w:bookmarkStart w:id="44" w:name="authors-contributions"/>
       <w:r>
         <w:t xml:space="preserve">Authors’ contributions</w:t>
       </w:r>
-      <w:bookmarkEnd w:id="43"/>
+      <w:bookmarkEnd w:id="44"/>
     </w:p>
     <w:p>
       <w:pPr>
         <w:pStyle w:val="Heading2"/>
       </w:pPr>
-      <w:bookmarkStart w:id="44" w:name="acknowledgements"/>
+      <w:bookmarkStart w:id="45" w:name="acknowledgements"/>
       <w:r>
         <w:t xml:space="preserve">Acknowledgements</w:t>
       </w:r>
-      <w:bookmarkEnd w:id="44"/>
+      <w:bookmarkEnd w:id="45"/>
     </w:p>
     <w:p>
       <w:pPr>
         <w:pStyle w:val="Heading2"/>
       </w:pPr>
-      <w:bookmarkStart w:id="45" w:name="data-availability"/>
+      <w:bookmarkStart w:id="46" w:name="data-availability"/>
       <w:r>
         <w:t xml:space="preserve">Data availability</w:t>
       </w:r>
-      <w:bookmarkEnd w:id="45"/>
+      <w:bookmarkEnd w:id="46"/>
     </w:p>
     <w:p>
       <w:pPr>
         <w:pStyle w:val="Heading2"/>
       </w:pPr>
-      <w:bookmarkStart w:id="46" w:name="references"/>
+      <w:bookmarkStart w:id="47" w:name="references"/>
       <w:r>
         <w:t xml:space="preserve">References</w:t>
       </w:r>
-      <w:bookmarkEnd w:id="46"/>
-    </w:p>
-    <w:bookmarkStart w:id="73" w:name="refs"/>
-    <w:bookmarkStart w:id="48" w:name="ref-kahleGgmapSpatialVisualization2013"/>
+      <w:bookmarkEnd w:id="47"/>
+    </w:p>
+    <w:bookmarkStart w:id="79" w:name="refs"/>
+    <w:bookmarkStart w:id="49" w:name="ref-parisLostParameterSpace2017"/>
     <w:p>
       <w:pPr>
         <w:pStyle w:val="Bibliography"/>
       </w:pPr>
       <w:r>
-        <w:t xml:space="preserve">1. Kahle, D.; Wickham, H. Ggmap: Spatial Visualization with ggplot2.</w:t>
+        <w:t xml:space="preserve">1. Paris, J.R.; Stevens, J.R.; Catchen, J.M. Lost in parameter space: A road map for stacks.</w:t>
       </w:r>
       <w:r>
         <w:t xml:space="preserve"> </w:t>
@@ -2104,6 +2112,732 @@
         <w:rPr>
           <w:i/>
         </w:rPr>
+        <w:t xml:space="preserve">Methods in Ecology and Evolution</w:t>
+      </w:r>
+      <w:r>
+        <w:t xml:space="preserve"> </w:t>
+      </w:r>
+      <w:r>
+        <w:rPr>
+          <w:b/>
+        </w:rPr>
+        <w:t xml:space="preserve">2017</w:t>
+      </w:r>
+      <w:r>
+        <w:t xml:space="preserve">,</w:t>
+      </w:r>
+      <w:r>
+        <w:t xml:space="preserve"> </w:t>
+      </w:r>
+      <w:r>
+        <w:rPr>
+          <w:i/>
+        </w:rPr>
+        <w:t xml:space="preserve">8</w:t>
+      </w:r>
+      <w:r>
+        <w:t xml:space="preserve">, 1360–1373. doi:</w:t>
+      </w:r>
+      <w:r>
+        <w:t xml:space="preserve"> </w:t>
+      </w:r>
+      <w:hyperlink r:id="rId48">
+        <w:r>
+          <w:rPr>
+            <w:rStyle w:val="Hyperlink"/>
+          </w:rPr>
+          <w:t xml:space="preserve">10.1111/2041-210X.12775</w:t>
+        </w:r>
+      </w:hyperlink>
+      <w:r>
+        <w:t xml:space="preserve">.</w:t>
+      </w:r>
+    </w:p>
+    <w:bookmarkEnd w:id="49"/>
+    <w:bookmarkStart w:id="51" w:name="ref-rochetteDerivingGenotypesRADseq2017"/>
+    <w:p>
+      <w:pPr>
+        <w:pStyle w:val="Bibliography"/>
+      </w:pPr>
+      <w:r>
+        <w:t xml:space="preserve">2. Rochette, N.C.; Catchen, J.M. Deriving genotypes from RAD-seq short-read data using Stacks.</w:t>
+      </w:r>
+      <w:r>
+        <w:t xml:space="preserve"> </w:t>
+      </w:r>
+      <w:r>
+        <w:rPr>
+          <w:i/>
+        </w:rPr>
+        <w:t xml:space="preserve">Nature Protocols</w:t>
+      </w:r>
+      <w:r>
+        <w:t xml:space="preserve"> </w:t>
+      </w:r>
+      <w:r>
+        <w:rPr>
+          <w:b/>
+        </w:rPr>
+        <w:t xml:space="preserve">2017</w:t>
+      </w:r>
+      <w:r>
+        <w:t xml:space="preserve">,</w:t>
+      </w:r>
+      <w:r>
+        <w:t xml:space="preserve"> </w:t>
+      </w:r>
+      <w:r>
+        <w:rPr>
+          <w:i/>
+        </w:rPr>
+        <w:t xml:space="preserve">12</w:t>
+      </w:r>
+      <w:r>
+        <w:t xml:space="preserve">, 2640. doi:</w:t>
+      </w:r>
+      <w:r>
+        <w:t xml:space="preserve"> </w:t>
+      </w:r>
+      <w:hyperlink r:id="rId50">
+        <w:r>
+          <w:rPr>
+            <w:rStyle w:val="Hyperlink"/>
+          </w:rPr>
+          <w:t xml:space="preserve">10.1038/nprot.2017.123</w:t>
+        </w:r>
+      </w:hyperlink>
+      <w:r>
+        <w:t xml:space="preserve">.</w:t>
+      </w:r>
+    </w:p>
+    <w:bookmarkEnd w:id="51"/>
+    <w:bookmarkStart w:id="53" w:name="ref-catchenStacksAnalysisTool2013"/>
+    <w:p>
+      <w:pPr>
+        <w:pStyle w:val="Bibliography"/>
+      </w:pPr>
+      <w:r>
+        <w:t xml:space="preserve">3. Catchen, J.; Hohenlohe, P.A.; Bassham, S.; Amores, A.; Cresko, W.A. Stacks: An analysis tool set for population genomics.</w:t>
+      </w:r>
+      <w:r>
+        <w:t xml:space="preserve"> </w:t>
+      </w:r>
+      <w:r>
+        <w:rPr>
+          <w:i/>
+        </w:rPr>
+        <w:t xml:space="preserve">Molecular Ecology</w:t>
+      </w:r>
+      <w:r>
+        <w:t xml:space="preserve"> </w:t>
+      </w:r>
+      <w:r>
+        <w:rPr>
+          <w:b/>
+        </w:rPr>
+        <w:t xml:space="preserve">2013</w:t>
+      </w:r>
+      <w:r>
+        <w:t xml:space="preserve">,</w:t>
+      </w:r>
+      <w:r>
+        <w:t xml:space="preserve"> </w:t>
+      </w:r>
+      <w:r>
+        <w:rPr>
+          <w:i/>
+        </w:rPr>
+        <w:t xml:space="preserve">22</w:t>
+      </w:r>
+      <w:r>
+        <w:t xml:space="preserve">, 3124–3140. doi:</w:t>
+      </w:r>
+      <w:r>
+        <w:t xml:space="preserve"> </w:t>
+      </w:r>
+      <w:hyperlink r:id="rId52">
+        <w:r>
+          <w:rPr>
+            <w:rStyle w:val="Hyperlink"/>
+          </w:rPr>
+          <w:t xml:space="preserve">10.1111/mec.12354</w:t>
+        </w:r>
+      </w:hyperlink>
+      <w:r>
+        <w:t xml:space="preserve">.</w:t>
+      </w:r>
+    </w:p>
+    <w:bookmarkEnd w:id="53"/>
+    <w:bookmarkStart w:id="54" w:name="ref-bushnellBBMapFastAccurate2014"/>
+    <w:p>
+      <w:pPr>
+        <w:pStyle w:val="Bibliography"/>
+      </w:pPr>
+      <w:r>
+        <w:t xml:space="preserve">4. Bushnell, B.</w:t>
+      </w:r>
+      <w:r>
+        <w:t xml:space="preserve"> </w:t>
+      </w:r>
+      <w:r>
+        <w:rPr>
+          <w:i/>
+        </w:rPr>
+        <w:t xml:space="preserve">BBMap: A Fast, Accurate, Splice-Aware Aligner</w:t>
+      </w:r>
+      <w:r>
+        <w:t xml:space="preserve">; Lawrence Berkeley National Lab. (LBNL), Berkeley, CA (United States), 2014;Lawrence Berkeley National Lab. (LBNL), Berkeley, CA (United States).</w:t>
+      </w:r>
+    </w:p>
+    <w:bookmarkEnd w:id="54"/>
+    <w:bookmarkStart w:id="56" w:name="ref-chapmanMeraculousNovoGenome2011"/>
+    <w:p>
+      <w:pPr>
+        <w:pStyle w:val="Bibliography"/>
+      </w:pPr>
+      <w:r>
+        <w:t xml:space="preserve">5. Chapman, J.A.; Ho, I.; Sunkara, S.; Luo, S.; Schroth, G.P.; Rokhsar, D.S. Meraculous: De Novo Genome Assembly with Short Paired-End Reads.</w:t>
+      </w:r>
+      <w:r>
+        <w:t xml:space="preserve"> </w:t>
+      </w:r>
+      <w:r>
+        <w:rPr>
+          <w:i/>
+        </w:rPr>
+        <w:t xml:space="preserve">PLoS ONE</w:t>
+      </w:r>
+      <w:r>
+        <w:t xml:space="preserve"> </w:t>
+      </w:r>
+      <w:r>
+        <w:rPr>
+          <w:b/>
+        </w:rPr>
+        <w:t xml:space="preserve">2011</w:t>
+      </w:r>
+      <w:r>
+        <w:t xml:space="preserve">,</w:t>
+      </w:r>
+      <w:r>
+        <w:t xml:space="preserve"> </w:t>
+      </w:r>
+      <w:r>
+        <w:rPr>
+          <w:i/>
+        </w:rPr>
+        <w:t xml:space="preserve">6</w:t>
+      </w:r>
+      <w:r>
+        <w:t xml:space="preserve">. doi:</w:t>
+      </w:r>
+      <w:r>
+        <w:t xml:space="preserve"> </w:t>
+      </w:r>
+      <w:hyperlink r:id="rId55">
+        <w:r>
+          <w:rPr>
+            <w:rStyle w:val="Hyperlink"/>
+          </w:rPr>
+          <w:t xml:space="preserve">10.1371/journal.pone.0023501</w:t>
+        </w:r>
+      </w:hyperlink>
+      <w:r>
+        <w:t xml:space="preserve">.</w:t>
+      </w:r>
+    </w:p>
+    <w:bookmarkEnd w:id="56"/>
+    <w:bookmarkStart w:id="58" w:name="ref-chapmanMeraculous2FastAccurate2016"/>
+    <w:p>
+      <w:pPr>
+        <w:pStyle w:val="Bibliography"/>
+      </w:pPr>
+      <w:r>
+        <w:t xml:space="preserve">6. Chapman, J.A.; Ho, I.Y.; Goltsman, E.; Rokhsar, D.S. Meraculous2: Fast accurate short-read assembly of large polymorphic genomes.</w:t>
+      </w:r>
+      <w:r>
+        <w:t xml:space="preserve"> </w:t>
+      </w:r>
+      <w:r>
+        <w:rPr>
+          <w:i/>
+        </w:rPr>
+        <w:t xml:space="preserve">arXiv:1608.01031 [cs, q-bio]</w:t>
+      </w:r>
+      <w:r>
+        <w:t xml:space="preserve"> </w:t>
+      </w:r>
+      <w:r>
+        <w:rPr>
+          <w:b/>
+        </w:rPr>
+        <w:t xml:space="preserve">2016</w:t>
+      </w:r>
+      <w:r>
+        <w:t xml:space="preserve">. Retrieved from</w:t>
+      </w:r>
+      <w:r>
+        <w:t xml:space="preserve"> </w:t>
+      </w:r>
+      <w:hyperlink r:id="rId57">
+        <w:r>
+          <w:rPr>
+            <w:rStyle w:val="Hyperlink"/>
+          </w:rPr>
+          <w:t xml:space="preserve">http://arxiv.org/abs/1608.01031</w:t>
+        </w:r>
+      </w:hyperlink>
+      <w:r>
+        <w:t xml:space="preserve">.</w:t>
+      </w:r>
+    </w:p>
+    <w:bookmarkEnd w:id="58"/>
+    <w:bookmarkStart w:id="60" w:name="X94f9d95eb9b9f1c78d2e3faaf609513e07e0bde"/>
+    <w:p>
+      <w:pPr>
+        <w:pStyle w:val="Bibliography"/>
+      </w:pPr>
+      <w:r>
+        <w:t xml:space="preserve">7. Goltsman, E.; Ho, I.; Rokhsar, D. Meraculous-2D: Haplotype-sensitive Assembly of Highly Heterozygous genomes.</w:t>
+      </w:r>
+      <w:r>
+        <w:t xml:space="preserve"> </w:t>
+      </w:r>
+      <w:r>
+        <w:rPr>
+          <w:i/>
+        </w:rPr>
+        <w:t xml:space="preserve">arXiv:1703.09852 [q-bio]</w:t>
+      </w:r>
+      <w:r>
+        <w:t xml:space="preserve"> </w:t>
+      </w:r>
+      <w:r>
+        <w:rPr>
+          <w:b/>
+        </w:rPr>
+        <w:t xml:space="preserve">2017</w:t>
+      </w:r>
+      <w:r>
+        <w:t xml:space="preserve">. Retrieved from</w:t>
+      </w:r>
+      <w:r>
+        <w:t xml:space="preserve"> </w:t>
+      </w:r>
+      <w:hyperlink r:id="rId59">
+        <w:r>
+          <w:rPr>
+            <w:rStyle w:val="Hyperlink"/>
+          </w:rPr>
+          <w:t xml:space="preserve">http://arxiv.org/abs/1703.09852</w:t>
+        </w:r>
+      </w:hyperlink>
+      <w:r>
+        <w:t xml:space="preserve">.</w:t>
+      </w:r>
+    </w:p>
+    <w:bookmarkEnd w:id="60"/>
+    <w:bookmarkStart w:id="62" w:name="ref-harropHMWDNAExtraction2018"/>
+    <w:p>
+      <w:pPr>
+        <w:pStyle w:val="Bibliography"/>
+      </w:pPr>
+      <w:r>
+        <w:t xml:space="preserve">8. Harrop, T. HMW DNA extraction for insects.</w:t>
+      </w:r>
+      <w:r>
+        <w:t xml:space="preserve"> </w:t>
+      </w:r>
+      <w:r>
+        <w:rPr>
+          <w:b/>
+        </w:rPr>
+        <w:t xml:space="preserve">2018</w:t>
+      </w:r>
+      <w:r>
+        <w:t xml:space="preserve">. doi:</w:t>
+      </w:r>
+      <w:r>
+        <w:t xml:space="preserve"> </w:t>
+      </w:r>
+      <w:hyperlink r:id="rId61">
+        <w:r>
+          <w:rPr>
+            <w:rStyle w:val="Hyperlink"/>
+          </w:rPr>
+          <w:t xml:space="preserve">10.17504/protocols.io.pnwdmfe</w:t>
+        </w:r>
+      </w:hyperlink>
+      <w:r>
+        <w:t xml:space="preserve">.</w:t>
+      </w:r>
+    </w:p>
+    <w:bookmarkEnd w:id="62"/>
+    <w:bookmarkStart w:id="64" w:name="ref-kolmogorovAssemblyLongErrorprone2019"/>
+    <w:p>
+      <w:pPr>
+        <w:pStyle w:val="Bibliography"/>
+      </w:pPr>
+      <w:r>
+        <w:t xml:space="preserve">9. Kolmogorov, M.; Yuan, J.; Lin, Y.; Pevzner, P.A. Assembly of long, error-prone reads using repeat graphs.</w:t>
+      </w:r>
+      <w:r>
+        <w:t xml:space="preserve"> </w:t>
+      </w:r>
+      <w:r>
+        <w:rPr>
+          <w:i/>
+        </w:rPr>
+        <w:t xml:space="preserve">Nature Biotechnology</w:t>
+      </w:r>
+      <w:r>
+        <w:t xml:space="preserve"> </w:t>
+      </w:r>
+      <w:r>
+        <w:rPr>
+          <w:b/>
+        </w:rPr>
+        <w:t xml:space="preserve">2019</w:t>
+      </w:r>
+      <w:r>
+        <w:t xml:space="preserve">, 1. doi:</w:t>
+      </w:r>
+      <w:r>
+        <w:t xml:space="preserve"> </w:t>
+      </w:r>
+      <w:hyperlink r:id="rId63">
+        <w:r>
+          <w:rPr>
+            <w:rStyle w:val="Hyperlink"/>
+          </w:rPr>
+          <w:t xml:space="preserve">10.1038/s41587-019-0072-8</w:t>
+        </w:r>
+      </w:hyperlink>
+      <w:r>
+        <w:t xml:space="preserve">.</w:t>
+      </w:r>
+    </w:p>
+    <w:bookmarkEnd w:id="64"/>
+    <w:bookmarkStart w:id="66" w:name="ref-simaoBUSCOAssessingGenome2015"/>
+    <w:p>
+      <w:pPr>
+        <w:pStyle w:val="Bibliography"/>
+      </w:pPr>
+      <w:r>
+        <w:t xml:space="preserve">10. Simão, F.A.; Waterhouse, R.M.; Ioannidis, P.; Kriventseva, E.V.; Zdobnov, E.M. BUSCO: Assessing genome assembly and annotation completeness with single-copy orthologs.</w:t>
+      </w:r>
+      <w:r>
+        <w:t xml:space="preserve"> </w:t>
+      </w:r>
+      <w:r>
+        <w:rPr>
+          <w:i/>
+        </w:rPr>
+        <w:t xml:space="preserve">Bioinformatics</w:t>
+      </w:r>
+      <w:r>
+        <w:t xml:space="preserve"> </w:t>
+      </w:r>
+      <w:r>
+        <w:rPr>
+          <w:b/>
+        </w:rPr>
+        <w:t xml:space="preserve">2015</w:t>
+      </w:r>
+      <w:r>
+        <w:t xml:space="preserve">,</w:t>
+      </w:r>
+      <w:r>
+        <w:t xml:space="preserve"> </w:t>
+      </w:r>
+      <w:r>
+        <w:rPr>
+          <w:i/>
+        </w:rPr>
+        <w:t xml:space="preserve">31</w:t>
+      </w:r>
+      <w:r>
+        <w:t xml:space="preserve">, 3210–3212. doi:</w:t>
+      </w:r>
+      <w:r>
+        <w:t xml:space="preserve"> </w:t>
+      </w:r>
+      <w:hyperlink r:id="rId65">
+        <w:r>
+          <w:rPr>
+            <w:rStyle w:val="Hyperlink"/>
+          </w:rPr>
+          <w:t xml:space="preserve">10.1093/bioinformatics/btv351</w:t>
+        </w:r>
+      </w:hyperlink>
+      <w:r>
+        <w:t xml:space="preserve">.</w:t>
+      </w:r>
+    </w:p>
+    <w:bookmarkEnd w:id="66"/>
+    <w:bookmarkStart w:id="68" w:name="ref-roachPurgeHaplotigsAllelic2018"/>
+    <w:p>
+      <w:pPr>
+        <w:pStyle w:val="Bibliography"/>
+      </w:pPr>
+      <w:r>
+        <w:t xml:space="preserve">11. Roach, M.J.; Schmidt, S.A.; Borneman, A.R. Purge Haplotigs: Allelic contig reassignment for third-gen diploid genome assemblies.</w:t>
+      </w:r>
+      <w:r>
+        <w:t xml:space="preserve"> </w:t>
+      </w:r>
+      <w:r>
+        <w:rPr>
+          <w:i/>
+        </w:rPr>
+        <w:t xml:space="preserve">BMC Bioinformatics</w:t>
+      </w:r>
+      <w:r>
+        <w:t xml:space="preserve"> </w:t>
+      </w:r>
+      <w:r>
+        <w:rPr>
+          <w:b/>
+        </w:rPr>
+        <w:t xml:space="preserve">2018</w:t>
+      </w:r>
+      <w:r>
+        <w:t xml:space="preserve">,</w:t>
+      </w:r>
+      <w:r>
+        <w:t xml:space="preserve"> </w:t>
+      </w:r>
+      <w:r>
+        <w:rPr>
+          <w:i/>
+        </w:rPr>
+        <w:t xml:space="preserve">19</w:t>
+      </w:r>
+      <w:r>
+        <w:t xml:space="preserve">, 460. doi:</w:t>
+      </w:r>
+      <w:r>
+        <w:t xml:space="preserve"> </w:t>
+      </w:r>
+      <w:hyperlink r:id="rId67">
+        <w:r>
+          <w:rPr>
+            <w:rStyle w:val="Hyperlink"/>
+          </w:rPr>
+          <w:t xml:space="preserve">10.1186/s12859-018-2485-7</w:t>
+        </w:r>
+      </w:hyperlink>
+      <w:r>
+        <w:t xml:space="preserve">.</w:t>
+      </w:r>
+    </w:p>
+    <w:bookmarkEnd w:id="68"/>
+    <w:bookmarkStart w:id="69" w:name="ref-smitRepeatModelerOpen12015"/>
+    <w:p>
+      <w:pPr>
+        <w:pStyle w:val="Bibliography"/>
+      </w:pPr>
+      <w:r>
+        <w:t xml:space="preserve">12. Smit, A.F.A.; Hubley, R. RepeatModeler Open-1.0 2015.</w:t>
+      </w:r>
+    </w:p>
+    <w:bookmarkEnd w:id="69"/>
+    <w:bookmarkStart w:id="70" w:name="ref-smitRepeatMaskerOpen42015"/>
+    <w:p>
+      <w:pPr>
+        <w:pStyle w:val="Bibliography"/>
+      </w:pPr>
+      <w:r>
+        <w:t xml:space="preserve">13. Smit, A.F.A.; Hubley, R.; Green, P. RepeatMasker Open-4.0. 2015.</w:t>
+      </w:r>
+    </w:p>
+    <w:bookmarkEnd w:id="70"/>
+    <w:bookmarkStart w:id="72" w:name="X2e700f92c6894ae11db64f79d26700cf6bc7cef"/>
+    <w:p>
+      <w:pPr>
+        <w:pStyle w:val="Bibliography"/>
+      </w:pPr>
+      <w:r>
+        <w:t xml:space="preserve">14. Köster, J.; Rahmann, S. Snakemake—a scalable bioinformatics workflow engine.</w:t>
+      </w:r>
+      <w:r>
+        <w:t xml:space="preserve"> </w:t>
+      </w:r>
+      <w:r>
+        <w:rPr>
+          <w:i/>
+        </w:rPr>
+        <w:t xml:space="preserve">Bioinformatics</w:t>
+      </w:r>
+      <w:r>
+        <w:t xml:space="preserve"> </w:t>
+      </w:r>
+      <w:r>
+        <w:rPr>
+          <w:b/>
+        </w:rPr>
+        <w:t xml:space="preserve">2012</w:t>
+      </w:r>
+      <w:r>
+        <w:t xml:space="preserve">,</w:t>
+      </w:r>
+      <w:r>
+        <w:t xml:space="preserve"> </w:t>
+      </w:r>
+      <w:r>
+        <w:rPr>
+          <w:i/>
+        </w:rPr>
+        <w:t xml:space="preserve">28</w:t>
+      </w:r>
+      <w:r>
+        <w:t xml:space="preserve">, 2520–2522. doi:</w:t>
+      </w:r>
+      <w:r>
+        <w:t xml:space="preserve"> </w:t>
+      </w:r>
+      <w:hyperlink r:id="rId71">
+        <w:r>
+          <w:rPr>
+            <w:rStyle w:val="Hyperlink"/>
+          </w:rPr>
+          <w:t xml:space="preserve">10.1093/bioinformatics/bts480</w:t>
+        </w:r>
+      </w:hyperlink>
+      <w:r>
+        <w:t xml:space="preserve">.</w:t>
+      </w:r>
+    </w:p>
+    <w:bookmarkEnd w:id="72"/>
+    <w:bookmarkStart w:id="74" w:name="X86f5b1c0410ab16c725f5c26d810badc87f678c"/>
+    <w:p>
+      <w:pPr>
+        <w:pStyle w:val="Bibliography"/>
+      </w:pPr>
+      <w:r>
+        <w:t xml:space="preserve">15. Kurtzer, G.M.; Sochat, V.; Bauer, M.W. Singularity: Scientific containers for mobility of compute.</w:t>
+      </w:r>
+      <w:r>
+        <w:t xml:space="preserve"> </w:t>
+      </w:r>
+      <w:r>
+        <w:rPr>
+          <w:i/>
+        </w:rPr>
+        <w:t xml:space="preserve">PLOS ONE</w:t>
+      </w:r>
+      <w:r>
+        <w:t xml:space="preserve"> </w:t>
+      </w:r>
+      <w:r>
+        <w:rPr>
+          <w:b/>
+        </w:rPr>
+        <w:t xml:space="preserve">2017</w:t>
+      </w:r>
+      <w:r>
+        <w:t xml:space="preserve">,</w:t>
+      </w:r>
+      <w:r>
+        <w:t xml:space="preserve"> </w:t>
+      </w:r>
+      <w:r>
+        <w:rPr>
+          <w:i/>
+        </w:rPr>
+        <w:t xml:space="preserve">12</w:t>
+      </w:r>
+      <w:r>
+        <w:t xml:space="preserve">, e0177459. doi:</w:t>
+      </w:r>
+      <w:r>
+        <w:t xml:space="preserve"> </w:t>
+      </w:r>
+      <w:hyperlink r:id="rId73">
+        <w:r>
+          <w:rPr>
+            <w:rStyle w:val="Hyperlink"/>
+          </w:rPr>
+          <w:t xml:space="preserve">10.1371/journal.pone.0177459</w:t>
+        </w:r>
+      </w:hyperlink>
+      <w:r>
+        <w:t xml:space="preserve">.</w:t>
+      </w:r>
+    </w:p>
+    <w:bookmarkEnd w:id="74"/>
+    <w:bookmarkStart w:id="76" w:name="X7e5d3b19ecae1eb3c11e14192d9ddf88629ea2e"/>
+    <w:p>
+      <w:pPr>
+        <w:pStyle w:val="Bibliography"/>
+      </w:pPr>
+      <w:r>
+        <w:t xml:space="preserve">16. Elshire, R.J.; Glaubitz, J.C.; Sun, Q.; Poland, J.A.; Kawamoto, K.; Buckler, E.S.; Mitchell, S.E. A Robust, Simple Genotyping-by-Sequencing (GBS) Approach for High Diversity Species.</w:t>
+      </w:r>
+      <w:r>
+        <w:t xml:space="preserve"> </w:t>
+      </w:r>
+      <w:r>
+        <w:rPr>
+          <w:i/>
+        </w:rPr>
+        <w:t xml:space="preserve">PLOS ONE</w:t>
+      </w:r>
+      <w:r>
+        <w:t xml:space="preserve"> </w:t>
+      </w:r>
+      <w:r>
+        <w:rPr>
+          <w:b/>
+        </w:rPr>
+        <w:t xml:space="preserve">2011</w:t>
+      </w:r>
+      <w:r>
+        <w:t xml:space="preserve">,</w:t>
+      </w:r>
+      <w:r>
+        <w:t xml:space="preserve"> </w:t>
+      </w:r>
+      <w:r>
+        <w:rPr>
+          <w:i/>
+        </w:rPr>
+        <w:t xml:space="preserve">6</w:t>
+      </w:r>
+      <w:r>
+        <w:t xml:space="preserve">, e19379. doi:</w:t>
+      </w:r>
+      <w:r>
+        <w:t xml:space="preserve"> </w:t>
+      </w:r>
+      <w:hyperlink r:id="rId75">
+        <w:r>
+          <w:rPr>
+            <w:rStyle w:val="Hyperlink"/>
+          </w:rPr>
+          <w:t xml:space="preserve">10.1371/journal.pone.0019379</w:t>
+        </w:r>
+      </w:hyperlink>
+      <w:r>
+        <w:t xml:space="preserve">.</w:t>
+      </w:r>
+    </w:p>
+    <w:bookmarkEnd w:id="76"/>
+    <w:bookmarkStart w:id="78" w:name="ref-kahleGgmapSpatialVisualization2013"/>
+    <w:p>
+      <w:pPr>
+        <w:pStyle w:val="Bibliography"/>
+      </w:pPr>
+      <w:r>
+        <w:t xml:space="preserve">17. Kahle, D.; Wickham, H. Ggmap: Spatial Visualization with ggplot2.</w:t>
+      </w:r>
+      <w:r>
+        <w:t xml:space="preserve"> </w:t>
+      </w:r>
+      <w:r>
+        <w:rPr>
+          <w:i/>
+        </w:rPr>
         <w:t xml:space="preserve">The R Journal</w:t>
       </w:r>
       <w:r>
@@ -2133,7 +2867,7 @@
       <w:r>
         <w:t xml:space="preserve"> </w:t>
       </w:r>
-      <w:hyperlink r:id="rId47">
+      <w:hyperlink r:id="rId77">
         <w:r>
           <w:rPr>
             <w:rStyle w:val="Hyperlink"/>
@@ -2145,573 +2879,8 @@
         <w:t xml:space="preserve">.</w:t>
       </w:r>
     </w:p>
-    <w:bookmarkEnd w:id="48"/>
-    <w:bookmarkStart w:id="49" w:name="ref-bushnellBBMapFastAccurate2014"/>
-    <w:p>
-      <w:pPr>
-        <w:pStyle w:val="Bibliography"/>
-      </w:pPr>
-      <w:r>
-        <w:t xml:space="preserve">2. Bushnell, B.</w:t>
-      </w:r>
-      <w:r>
-        <w:t xml:space="preserve"> </w:t>
-      </w:r>
-      <w:r>
-        <w:rPr>
-          <w:i/>
-        </w:rPr>
-        <w:t xml:space="preserve">BBMap: A Fast, Accurate, Splice-Aware Aligner</w:t>
-      </w:r>
-      <w:r>
-        <w:t xml:space="preserve">; Lawrence Berkeley National Lab. (LBNL), Berkeley, CA (United States), 2014;Lawrence Berkeley National Lab. (LBNL), Berkeley, CA (United States).</w:t>
-      </w:r>
-    </w:p>
-    <w:bookmarkEnd w:id="49"/>
-    <w:bookmarkStart w:id="51" w:name="ref-chapmanMeraculousNovoGenome2011"/>
-    <w:p>
-      <w:pPr>
-        <w:pStyle w:val="Bibliography"/>
-      </w:pPr>
-      <w:r>
-        <w:t xml:space="preserve">3. Chapman, J.A.; Ho, I.; Sunkara, S.; Luo, S.; Schroth, G.P.; Rokhsar, D.S. Meraculous: De Novo Genome Assembly with Short Paired-End Reads.</w:t>
-      </w:r>
-      <w:r>
-        <w:t xml:space="preserve"> </w:t>
-      </w:r>
-      <w:r>
-        <w:rPr>
-          <w:i/>
-        </w:rPr>
-        <w:t xml:space="preserve">PLoS ONE</w:t>
-      </w:r>
-      <w:r>
-        <w:t xml:space="preserve"> </w:t>
-      </w:r>
-      <w:r>
-        <w:rPr>
-          <w:b/>
-        </w:rPr>
-        <w:t xml:space="preserve">2011</w:t>
-      </w:r>
-      <w:r>
-        <w:t xml:space="preserve">,</w:t>
-      </w:r>
-      <w:r>
-        <w:t xml:space="preserve"> </w:t>
-      </w:r>
-      <w:r>
-        <w:rPr>
-          <w:i/>
-        </w:rPr>
-        <w:t xml:space="preserve">6</w:t>
-      </w:r>
-      <w:r>
-        <w:t xml:space="preserve">. doi:</w:t>
-      </w:r>
-      <w:r>
-        <w:t xml:space="preserve"> </w:t>
-      </w:r>
-      <w:hyperlink r:id="rId50">
-        <w:r>
-          <w:rPr>
-            <w:rStyle w:val="Hyperlink"/>
-          </w:rPr>
-          <w:t xml:space="preserve">10.1371/journal.pone.0023501</w:t>
-        </w:r>
-      </w:hyperlink>
-      <w:r>
-        <w:t xml:space="preserve">.</w:t>
-      </w:r>
-    </w:p>
-    <w:bookmarkEnd w:id="51"/>
-    <w:bookmarkStart w:id="53" w:name="ref-chapmanMeraculous2FastAccurate2016"/>
-    <w:p>
-      <w:pPr>
-        <w:pStyle w:val="Bibliography"/>
-      </w:pPr>
-      <w:r>
-        <w:t xml:space="preserve">4. Chapman, J.A.; Ho, I.Y.; Goltsman, E.; Rokhsar, D.S. Meraculous2: Fast accurate short-read assembly of large polymorphic genomes.</w:t>
-      </w:r>
-      <w:r>
-        <w:t xml:space="preserve"> </w:t>
-      </w:r>
-      <w:r>
-        <w:rPr>
-          <w:i/>
-        </w:rPr>
-        <w:t xml:space="preserve">arXiv:1608.01031 [cs, q-bio]</w:t>
-      </w:r>
-      <w:r>
-        <w:t xml:space="preserve"> </w:t>
-      </w:r>
-      <w:r>
-        <w:rPr>
-          <w:b/>
-        </w:rPr>
-        <w:t xml:space="preserve">2016</w:t>
-      </w:r>
-      <w:r>
-        <w:t xml:space="preserve">. Retrieved from</w:t>
-      </w:r>
-      <w:r>
-        <w:t xml:space="preserve"> </w:t>
-      </w:r>
-      <w:hyperlink r:id="rId52">
-        <w:r>
-          <w:rPr>
-            <w:rStyle w:val="Hyperlink"/>
-          </w:rPr>
-          <w:t xml:space="preserve">http://arxiv.org/abs/1608.01031</w:t>
-        </w:r>
-      </w:hyperlink>
-      <w:r>
-        <w:t xml:space="preserve">.</w:t>
-      </w:r>
-    </w:p>
-    <w:bookmarkEnd w:id="53"/>
-    <w:bookmarkStart w:id="55" w:name="X94f9d95eb9b9f1c78d2e3faaf609513e07e0bde"/>
-    <w:p>
-      <w:pPr>
-        <w:pStyle w:val="Bibliography"/>
-      </w:pPr>
-      <w:r>
-        <w:t xml:space="preserve">5. Goltsman, E.; Ho, I.; Rokhsar, D. Meraculous-2D: Haplotype-sensitive Assembly of Highly Heterozygous genomes.</w:t>
-      </w:r>
-      <w:r>
-        <w:t xml:space="preserve"> </w:t>
-      </w:r>
-      <w:r>
-        <w:rPr>
-          <w:i/>
-        </w:rPr>
-        <w:t xml:space="preserve">arXiv:1703.09852 [q-bio]</w:t>
-      </w:r>
-      <w:r>
-        <w:t xml:space="preserve"> </w:t>
-      </w:r>
-      <w:r>
-        <w:rPr>
-          <w:b/>
-        </w:rPr>
-        <w:t xml:space="preserve">2017</w:t>
-      </w:r>
-      <w:r>
-        <w:t xml:space="preserve">. Retrieved from</w:t>
-      </w:r>
-      <w:r>
-        <w:t xml:space="preserve"> </w:t>
-      </w:r>
-      <w:hyperlink r:id="rId54">
-        <w:r>
-          <w:rPr>
-            <w:rStyle w:val="Hyperlink"/>
-          </w:rPr>
-          <w:t xml:space="preserve">http://arxiv.org/abs/1703.09852</w:t>
-        </w:r>
-      </w:hyperlink>
-      <w:r>
-        <w:t xml:space="preserve">.</w:t>
-      </w:r>
-    </w:p>
-    <w:bookmarkEnd w:id="55"/>
-    <w:bookmarkStart w:id="57" w:name="ref-harropHMWDNAExtraction2018"/>
-    <w:p>
-      <w:pPr>
-        <w:pStyle w:val="Bibliography"/>
-      </w:pPr>
-      <w:r>
-        <w:t xml:space="preserve">6. Harrop, T. HMW DNA extraction for insects.</w:t>
-      </w:r>
-      <w:r>
-        <w:t xml:space="preserve"> </w:t>
-      </w:r>
-      <w:r>
-        <w:rPr>
-          <w:b/>
-        </w:rPr>
-        <w:t xml:space="preserve">2018</w:t>
-      </w:r>
-      <w:r>
-        <w:t xml:space="preserve">. doi:</w:t>
-      </w:r>
-      <w:r>
-        <w:t xml:space="preserve"> </w:t>
-      </w:r>
-      <w:hyperlink r:id="rId56">
-        <w:r>
-          <w:rPr>
-            <w:rStyle w:val="Hyperlink"/>
-          </w:rPr>
-          <w:t xml:space="preserve">10.17504/protocols.io.pnwdmfe</w:t>
-        </w:r>
-      </w:hyperlink>
-      <w:r>
-        <w:t xml:space="preserve">.</w:t>
-      </w:r>
-    </w:p>
-    <w:bookmarkEnd w:id="57"/>
-    <w:bookmarkStart w:id="58" w:name="ref-wickRrwickPorechop2020"/>
-    <w:p>
-      <w:pPr>
-        <w:pStyle w:val="Bibliography"/>
-      </w:pPr>
-      <w:r>
-        <w:t xml:space="preserve">7. Wick, R. Rrwick/Porechop 2020.</w:t>
-      </w:r>
-    </w:p>
-    <w:bookmarkEnd w:id="58"/>
-    <w:bookmarkStart w:id="60" w:name="ref-kolmogorovAssemblyLongErrorprone2019"/>
-    <w:p>
-      <w:pPr>
-        <w:pStyle w:val="Bibliography"/>
-      </w:pPr>
-      <w:r>
-        <w:t xml:space="preserve">8. Kolmogorov, M.; Yuan, J.; Lin, Y.; Pevzner, P.A. Assembly of long, error-prone reads using repeat graphs.</w:t>
-      </w:r>
-      <w:r>
-        <w:t xml:space="preserve"> </w:t>
-      </w:r>
-      <w:r>
-        <w:rPr>
-          <w:i/>
-        </w:rPr>
-        <w:t xml:space="preserve">Nature Biotechnology</w:t>
-      </w:r>
-      <w:r>
-        <w:t xml:space="preserve"> </w:t>
-      </w:r>
-      <w:r>
-        <w:rPr>
-          <w:b/>
-        </w:rPr>
-        <w:t xml:space="preserve">2019</w:t>
-      </w:r>
-      <w:r>
-        <w:t xml:space="preserve">, 1. doi:</w:t>
-      </w:r>
-      <w:r>
-        <w:t xml:space="preserve"> </w:t>
-      </w:r>
-      <w:hyperlink r:id="rId59">
-        <w:r>
-          <w:rPr>
-            <w:rStyle w:val="Hyperlink"/>
-          </w:rPr>
-          <w:t xml:space="preserve">10.1038/s41587-019-0072-8</w:t>
-        </w:r>
-      </w:hyperlink>
-      <w:r>
-        <w:t xml:space="preserve">.</w:t>
-      </w:r>
-    </w:p>
-    <w:bookmarkEnd w:id="60"/>
-    <w:bookmarkStart w:id="62" w:name="ref-simaoBUSCOAssessingGenome2015"/>
-    <w:p>
-      <w:pPr>
-        <w:pStyle w:val="Bibliography"/>
-      </w:pPr>
-      <w:r>
-        <w:t xml:space="preserve">9. Simão, F.A.; Waterhouse, R.M.; Ioannidis, P.; Kriventseva, E.V.; Zdobnov, E.M. BUSCO: Assessing genome assembly and annotation completeness with single-copy orthologs.</w:t>
-      </w:r>
-      <w:r>
-        <w:t xml:space="preserve"> </w:t>
-      </w:r>
-      <w:r>
-        <w:rPr>
-          <w:i/>
-        </w:rPr>
-        <w:t xml:space="preserve">Bioinformatics</w:t>
-      </w:r>
-      <w:r>
-        <w:t xml:space="preserve"> </w:t>
-      </w:r>
-      <w:r>
-        <w:rPr>
-          <w:b/>
-        </w:rPr>
-        <w:t xml:space="preserve">2015</w:t>
-      </w:r>
-      <w:r>
-        <w:t xml:space="preserve">,</w:t>
-      </w:r>
-      <w:r>
-        <w:t xml:space="preserve"> </w:t>
-      </w:r>
-      <w:r>
-        <w:rPr>
-          <w:i/>
-        </w:rPr>
-        <w:t xml:space="preserve">31</w:t>
-      </w:r>
-      <w:r>
-        <w:t xml:space="preserve">, 3210–3212. doi:</w:t>
-      </w:r>
-      <w:r>
-        <w:t xml:space="preserve"> </w:t>
-      </w:r>
-      <w:hyperlink r:id="rId61">
-        <w:r>
-          <w:rPr>
-            <w:rStyle w:val="Hyperlink"/>
-          </w:rPr>
-          <w:t xml:space="preserve">10.1093/bioinformatics/btv351</w:t>
-        </w:r>
-      </w:hyperlink>
-      <w:r>
-        <w:t xml:space="preserve">.</w:t>
-      </w:r>
-    </w:p>
-    <w:bookmarkEnd w:id="62"/>
-    <w:bookmarkStart w:id="64" w:name="ref-roachPurgeHaplotigsAllelic2018"/>
-    <w:p>
-      <w:pPr>
-        <w:pStyle w:val="Bibliography"/>
-      </w:pPr>
-      <w:r>
-        <w:t xml:space="preserve">10. Roach, M.J.; Schmidt, S.A.; Borneman, A.R. Purge Haplotigs: Allelic contig reassignment for third-gen diploid genome assemblies.</w:t>
-      </w:r>
-      <w:r>
-        <w:t xml:space="preserve"> </w:t>
-      </w:r>
-      <w:r>
-        <w:rPr>
-          <w:i/>
-        </w:rPr>
-        <w:t xml:space="preserve">BMC Bioinformatics</w:t>
-      </w:r>
-      <w:r>
-        <w:t xml:space="preserve"> </w:t>
-      </w:r>
-      <w:r>
-        <w:rPr>
-          <w:b/>
-        </w:rPr>
-        <w:t xml:space="preserve">2018</w:t>
-      </w:r>
-      <w:r>
-        <w:t xml:space="preserve">,</w:t>
-      </w:r>
-      <w:r>
-        <w:t xml:space="preserve"> </w:t>
-      </w:r>
-      <w:r>
-        <w:rPr>
-          <w:i/>
-        </w:rPr>
-        <w:t xml:space="preserve">19</w:t>
-      </w:r>
-      <w:r>
-        <w:t xml:space="preserve">, 460. doi:</w:t>
-      </w:r>
-      <w:r>
-        <w:t xml:space="preserve"> </w:t>
-      </w:r>
-      <w:hyperlink r:id="rId63">
-        <w:r>
-          <w:rPr>
-            <w:rStyle w:val="Hyperlink"/>
-          </w:rPr>
-          <w:t xml:space="preserve">10.1186/s12859-018-2485-7</w:t>
-        </w:r>
-      </w:hyperlink>
-      <w:r>
-        <w:t xml:space="preserve">.</w:t>
-      </w:r>
-    </w:p>
-    <w:bookmarkEnd w:id="64"/>
-    <w:bookmarkStart w:id="65" w:name="ref-smitRepeatModelerOpen12015"/>
-    <w:p>
-      <w:pPr>
-        <w:pStyle w:val="Bibliography"/>
-      </w:pPr>
-      <w:r>
-        <w:t xml:space="preserve">11. Smit, A.F.A.; Hubley, R. RepeatModeler Open-1.0 2015.</w:t>
-      </w:r>
-    </w:p>
-    <w:bookmarkEnd w:id="65"/>
-    <w:bookmarkStart w:id="66" w:name="ref-smitRepeatMaskerOpen42015"/>
-    <w:p>
-      <w:pPr>
-        <w:pStyle w:val="Bibliography"/>
-      </w:pPr>
-      <w:r>
-        <w:t xml:space="preserve">12. Smit, A.F.A.; Hubley, R.; Green, P. RepeatMasker Open-4.0. 2015.</w:t>
-      </w:r>
-    </w:p>
-    <w:bookmarkEnd w:id="66"/>
-    <w:bookmarkStart w:id="68" w:name="X2e700f92c6894ae11db64f79d26700cf6bc7cef"/>
-    <w:p>
-      <w:pPr>
-        <w:pStyle w:val="Bibliography"/>
-      </w:pPr>
-      <w:r>
-        <w:t xml:space="preserve">13. Köster, J.; Rahmann, S. Snakemake—a scalable bioinformatics workflow engine.</w:t>
-      </w:r>
-      <w:r>
-        <w:t xml:space="preserve"> </w:t>
-      </w:r>
-      <w:r>
-        <w:rPr>
-          <w:i/>
-        </w:rPr>
-        <w:t xml:space="preserve">Bioinformatics</w:t>
-      </w:r>
-      <w:r>
-        <w:t xml:space="preserve"> </w:t>
-      </w:r>
-      <w:r>
-        <w:rPr>
-          <w:b/>
-        </w:rPr>
-        <w:t xml:space="preserve">2012</w:t>
-      </w:r>
-      <w:r>
-        <w:t xml:space="preserve">,</w:t>
-      </w:r>
-      <w:r>
-        <w:t xml:space="preserve"> </w:t>
-      </w:r>
-      <w:r>
-        <w:rPr>
-          <w:i/>
-        </w:rPr>
-        <w:t xml:space="preserve">28</w:t>
-      </w:r>
-      <w:r>
-        <w:t xml:space="preserve">, 2520–2522. doi:</w:t>
-      </w:r>
-      <w:r>
-        <w:t xml:space="preserve"> </w:t>
-      </w:r>
-      <w:hyperlink r:id="rId67">
-        <w:r>
-          <w:rPr>
-            <w:rStyle w:val="Hyperlink"/>
-          </w:rPr>
-          <w:t xml:space="preserve">10.1093/bioinformatics/bts480</w:t>
-        </w:r>
-      </w:hyperlink>
-      <w:r>
-        <w:t xml:space="preserve">.</w:t>
-      </w:r>
-    </w:p>
-    <w:bookmarkEnd w:id="68"/>
-    <w:bookmarkStart w:id="70" w:name="X86f5b1c0410ab16c725f5c26d810badc87f678c"/>
-    <w:p>
-      <w:pPr>
-        <w:pStyle w:val="Bibliography"/>
-      </w:pPr>
-      <w:r>
-        <w:t xml:space="preserve">14. Kurtzer, G.M.; Sochat, V.; Bauer, M.W. Singularity: Scientific containers for mobility of compute.</w:t>
-      </w:r>
-      <w:r>
-        <w:t xml:space="preserve"> </w:t>
-      </w:r>
-      <w:r>
-        <w:rPr>
-          <w:i/>
-        </w:rPr>
-        <w:t xml:space="preserve">PLOS ONE</w:t>
-      </w:r>
-      <w:r>
-        <w:t xml:space="preserve"> </w:t>
-      </w:r>
-      <w:r>
-        <w:rPr>
-          <w:b/>
-        </w:rPr>
-        <w:t xml:space="preserve">2017</w:t>
-      </w:r>
-      <w:r>
-        <w:t xml:space="preserve">,</w:t>
-      </w:r>
-      <w:r>
-        <w:t xml:space="preserve"> </w:t>
-      </w:r>
-      <w:r>
-        <w:rPr>
-          <w:i/>
-        </w:rPr>
-        <w:t xml:space="preserve">12</w:t>
-      </w:r>
-      <w:r>
-        <w:t xml:space="preserve">, e0177459. doi:</w:t>
-      </w:r>
-      <w:r>
-        <w:t xml:space="preserve"> </w:t>
-      </w:r>
-      <w:hyperlink r:id="rId69">
-        <w:r>
-          <w:rPr>
-            <w:rStyle w:val="Hyperlink"/>
-          </w:rPr>
-          <w:t xml:space="preserve">10.1371/journal.pone.0177459</w:t>
-        </w:r>
-      </w:hyperlink>
-      <w:r>
-        <w:t xml:space="preserve">.</w:t>
-      </w:r>
-    </w:p>
-    <w:bookmarkEnd w:id="70"/>
-    <w:bookmarkStart w:id="72" w:name="X7e5d3b19ecae1eb3c11e14192d9ddf88629ea2e"/>
-    <w:p>
-      <w:pPr>
-        <w:pStyle w:val="Bibliography"/>
-      </w:pPr>
-      <w:r>
-        <w:t xml:space="preserve">15. Elshire, R.J.; Glaubitz, J.C.; Sun, Q.; Poland, J.A.; Kawamoto, K.; Buckler, E.S.; Mitchell, S.E. A Robust, Simple Genotyping-by-Sequencing (GBS) Approach for High Diversity Species.</w:t>
-      </w:r>
-      <w:r>
-        <w:t xml:space="preserve"> </w:t>
-      </w:r>
-      <w:r>
-        <w:rPr>
-          <w:i/>
-        </w:rPr>
-        <w:t xml:space="preserve">PLOS ONE</w:t>
-      </w:r>
-      <w:r>
-        <w:t xml:space="preserve"> </w:t>
-      </w:r>
-      <w:r>
-        <w:rPr>
-          <w:b/>
-        </w:rPr>
-        <w:t xml:space="preserve">2011</w:t>
-      </w:r>
-      <w:r>
-        <w:t xml:space="preserve">,</w:t>
-      </w:r>
-      <w:r>
-        <w:t xml:space="preserve"> </w:t>
-      </w:r>
-      <w:r>
-        <w:rPr>
-          <w:i/>
-        </w:rPr>
-        <w:t xml:space="preserve">6</w:t>
-      </w:r>
-      <w:r>
-        <w:t xml:space="preserve">, e19379. doi:</w:t>
-      </w:r>
-      <w:r>
-        <w:t xml:space="preserve"> </w:t>
-      </w:r>
-      <w:hyperlink r:id="rId71">
-        <w:r>
-          <w:rPr>
-            <w:rStyle w:val="Hyperlink"/>
-          </w:rPr>
-          <w:t xml:space="preserve">10.1371/journal.pone.0019379</w:t>
-        </w:r>
-      </w:hyperlink>
-      <w:r>
-        <w:t xml:space="preserve">.</w:t>
-      </w:r>
-    </w:p>
-    <w:bookmarkEnd w:id="72"/>
-    <w:bookmarkEnd w:id="73"/>
+    <w:bookmarkEnd w:id="78"/>
+    <w:bookmarkEnd w:id="79"/>
     <w:sectPr>
       <w:footerReference w:type="default" r:id="rId9"/>
       <w:type w:val="nextPage"/>

</xml_diff>

<commit_message>
touch up genome stats
</commit_message>
<xml_diff>
--- a/manuscript.docx
+++ b/manuscript.docx
@@ -1478,7 +1478,7 @@
         <w:t xml:space="preserve">k</w:t>
       </w:r>
       <w:r>
-        <w:t xml:space="preserve">-mer analysis on the raw short reads suggested 2.1% heterozygosity and a genomic repeat content of at least 28% (</w:t>
+        <w:t xml:space="preserve">-mer analysis on the raw short reads suggested 2.1 polymorphisms per 100 bp and a genomic repeat content of at least 28% (</w:t>
       </w:r>
       <w:r>
         <w:rPr>
@@ -1675,7 +1675,7 @@
         <w:pStyle w:val="TextBody"/>
       </w:pPr>
       <w:r>
-        <w:t xml:space="preserve">Short read assembly was not possible with this genome because of the extreme repeat content.</w:t>
+        <w:t xml:space="preserve">Short read assembly failed for with this genome because of the extreme repeat content.</w:t>
       </w:r>
       <w:r>
         <w:t xml:space="preserve"> </w:t>
@@ -1723,27 +1723,15 @@
         <w:t xml:space="preserve"> </w:t>
       </w:r>
       <w:r>
-        <w:t xml:space="preserve">The non-repetitive regions (</w:t>
+        <w:t xml:space="preserve">The non-repetitive regions had an</w:t>
+      </w:r>
+      <w:r>
+        <w:t xml:space="preserve"> </w:t>
       </w:r>
       <w:r>
         <w:rPr>
           <w:i/>
         </w:rPr>
-        <w:t xml:space="preserve">i.e.</w:t>
-      </w:r>
-      <w:r>
-        <w:t xml:space="preserve"> </w:t>
-      </w:r>
-      <w:r>
-        <w:t xml:space="preserve">the gaps between repeats) had an</w:t>
-      </w:r>
-      <w:r>
-        <w:t xml:space="preserve"> </w:t>
-      </w:r>
-      <w:r>
-        <w:rPr>
-          <w:i/>
-        </w:rPr>
         <w:t xml:space="preserve">N</w:t>
       </w:r>
       <w:r>
@@ -1762,7 +1750,7 @@
         <w:t xml:space="preserve"> </w:t>
       </w:r>
       <w:r>
-        <w:t xml:space="preserve">Third generation (long read) sequencing enabled us to assemble a draft genome, but we expect gaps in the assembly to exist at larger repeat regions that were not covered by long reads.</w:t>
+        <w:t xml:space="preserve">Third generation (long read) sequencing enabled us to assemble a draft genome, but we expect gaps in the assembly to exist at larger repeat regions that were not sufficiently covered by long reads.</w:t>
       </w:r>
     </w:p>
     <w:p>
@@ -2386,6 +2374,14 @@
     </w:p>
     <w:p>
       <w:pPr>
+        <w:pStyle w:val="FirstParagraph"/>
+      </w:pPr>
+      <w:r>
+        <w:t xml:space="preserve">To find regions of the genome associated with genetic differentiation between weevil populations, we mapped our SNP catalog against our draft genome.</w:t>
+      </w:r>
+    </w:p>
+    <w:p>
+      <w:pPr>
         <w:pStyle w:val="Compact"/>
         <w:numPr>
           <w:numId w:val="1006"/>
@@ -2402,7 +2398,7 @@
         <w:t xml:space="preserve"> </w:t>
       </w:r>
       <w:r>
-        <w:t xml:space="preserve">of weevil populations showing N-S cline</w:t>
+        <w:t xml:space="preserve">of weevil populations showing N-S cline (Tom)</w:t>
       </w:r>
     </w:p>
     <w:p>
@@ -2414,7 +2410,7 @@
         </w:numPr>
       </w:pPr>
       <w:r>
-        <w:t xml:space="preserve">SNPs associated with difference between groups</w:t>
+        <w:t xml:space="preserve">SNPs associated with difference between groups (Marissa)</w:t>
       </w:r>
     </w:p>
     <w:p>
@@ -2426,7 +2422,7 @@
         </w:numPr>
       </w:pPr>
       <w:r>
-        <w:t xml:space="preserve">signs of selection in the genome</w:t>
+        <w:t xml:space="preserve">signs of selection in the genome (?)</w:t>
       </w:r>
     </w:p>
     <w:p>
@@ -2448,7 +2444,7 @@
         </w:numPr>
       </w:pPr>
       <w:r>
-        <w:t xml:space="preserve">lack of genetic structure</w:t>
+        <w:t xml:space="preserve">lack of genetic structure (?)</w:t>
       </w:r>
     </w:p>
     <w:p>
@@ -2460,7 +2456,7 @@
         </w:numPr>
       </w:pPr>
       <w:r>
-        <w:t xml:space="preserve">historical Ne, if we can</w:t>
+        <w:t xml:space="preserve">historical Ne, if we can (?)</w:t>
       </w:r>
     </w:p>
     <w:p>

</xml_diff>

<commit_message>
switch to WFH :S
</commit_message>
<xml_diff>
--- a/manuscript.docx
+++ b/manuscript.docx
@@ -6,11 +6,31 @@
       <w:pPr>
         <w:pStyle w:val="Heading1"/>
       </w:pPr>
-      <w:bookmarkStart w:id="20" w:name="Xfe8cb19e24931627b06086f56c6aa5bfb1e74db"/>
+      <w:bookmarkStart w:id="20" w:name="X8c6f975ba28cb05e592995ec3ed37e229708b03"/>
+      <w:r>
+        <w:t xml:space="preserve">[No] evidence of a bottleneck in invasive New Zealand populations of Argentine Stem Weevil</w:t>
+      </w:r>
+      <w:bookmarkEnd w:id="20"/>
+    </w:p>
+    <w:p>
+      <w:pPr>
+        <w:pStyle w:val="Heading1"/>
+      </w:pPr>
+      <w:bookmarkStart w:id="21" w:name="Xda23f2e116a1699850b4b594dfe888b4ddda360"/>
+      <w:r>
+        <w:t xml:space="preserve">Frequent, multiple incursions of Argentine Stem Weevils into New Zealand pastures</w:t>
+      </w:r>
+      <w:bookmarkEnd w:id="21"/>
+    </w:p>
+    <w:p>
+      <w:pPr>
+        <w:pStyle w:val="Heading1"/>
+      </w:pPr>
+      <w:bookmarkStart w:id="22" w:name="Xfe8cb19e24931627b06086f56c6aa5bfb1e74db"/>
       <w:r>
         <w:t xml:space="preserve">Genetic variation associated with a geographical cline in invasive populations of Argentine Stem Weevil</w:t>
       </w:r>
-      <w:bookmarkEnd w:id="20"/>
+      <w:bookmarkEnd w:id="22"/>
     </w:p>
     <w:p>
       <w:pPr>
@@ -244,11 +264,11 @@
       <w:pPr>
         <w:pStyle w:val="Heading2"/>
       </w:pPr>
-      <w:bookmarkStart w:id="21" w:name="abstract"/>
+      <w:bookmarkStart w:id="23" w:name="abstract"/>
       <w:r>
         <w:t xml:space="preserve">Abstract</w:t>
       </w:r>
-      <w:bookmarkEnd w:id="21"/>
+      <w:bookmarkEnd w:id="23"/>
     </w:p>
     <w:p>
       <w:pPr>
@@ -298,11 +318,11 @@
       <w:pPr>
         <w:pStyle w:val="Heading3"/>
       </w:pPr>
-      <w:bookmarkStart w:id="22" w:name="synthesis-and-applications"/>
+      <w:bookmarkStart w:id="24" w:name="synthesis-and-applications"/>
       <w:r>
         <w:t xml:space="preserve">Synthesis and applications</w:t>
       </w:r>
-      <w:bookmarkEnd w:id="22"/>
+      <w:bookmarkEnd w:id="24"/>
     </w:p>
     <w:p>
       <w:pPr>
@@ -320,11 +340,11 @@
       <w:pPr>
         <w:pStyle w:val="Heading3"/>
       </w:pPr>
-      <w:bookmarkStart w:id="23" w:name="keywords"/>
+      <w:bookmarkStart w:id="25" w:name="keywords"/>
       <w:r>
         <w:t xml:space="preserve">Keywords</w:t>
       </w:r>
-      <w:bookmarkEnd w:id="23"/>
+      <w:bookmarkEnd w:id="25"/>
     </w:p>
     <w:p>
       <w:pPr>
@@ -356,31 +376,39 @@
       <w:pPr>
         <w:pStyle w:val="Heading2"/>
       </w:pPr>
-      <w:bookmarkStart w:id="24" w:name="introduction"/>
+      <w:bookmarkStart w:id="26" w:name="introduction"/>
       <w:r>
         <w:t xml:space="preserve">Introduction</w:t>
       </w:r>
-      <w:bookmarkEnd w:id="24"/>
+      <w:bookmarkEnd w:id="26"/>
+    </w:p>
+    <w:p>
+      <w:pPr>
+        <w:pStyle w:val="FirstParagraph"/>
+      </w:pPr>
+      <w:r>
+        <w:t xml:space="preserve">Goldson to write.</w:t>
+      </w:r>
     </w:p>
     <w:p>
       <w:pPr>
         <w:pStyle w:val="Heading2"/>
       </w:pPr>
-      <w:bookmarkStart w:id="25" w:name="materials-and-methods"/>
+      <w:bookmarkStart w:id="27" w:name="materials-and-methods"/>
       <w:r>
         <w:t xml:space="preserve">Materials and methods</w:t>
       </w:r>
-      <w:bookmarkEnd w:id="25"/>
+      <w:bookmarkEnd w:id="27"/>
     </w:p>
     <w:p>
       <w:pPr>
         <w:pStyle w:val="Heading3"/>
       </w:pPr>
-      <w:bookmarkStart w:id="26" w:name="weevil-sampling"/>
+      <w:bookmarkStart w:id="28" w:name="weevil-sampling"/>
       <w:r>
         <w:t xml:space="preserve">Weevil sampling</w:t>
       </w:r>
-      <w:bookmarkEnd w:id="26"/>
+      <w:bookmarkEnd w:id="28"/>
     </w:p>
     <w:p>
       <w:pPr>
@@ -428,13 +456,30 @@
     </w:p>
     <w:p>
       <w:pPr>
+        <w:pStyle w:val="FirstParagraph"/>
+      </w:pPr>
+      <w:r>
+        <w:t xml:space="preserve">The map was plotted with the ggmap package for ggplot2</w:t>
+      </w:r>
+      <w:r>
+        <w:t xml:space="preserve"> </w:t>
+      </w:r>
+      <w:r>
+        <w:t xml:space="preserve">[1]</w:t>
+      </w:r>
+      <w:r>
+        <w:t xml:space="preserve">.</w:t>
+      </w:r>
+    </w:p>
+    <w:p>
+      <w:pPr>
         <w:pStyle w:val="Heading3"/>
       </w:pPr>
-      <w:bookmarkStart w:id="27" w:name="X8e720d5b6fbf911ff72371dec622dba3798d268"/>
+      <w:bookmarkStart w:id="29" w:name="X8e720d5b6fbf911ff72371dec622dba3798d268"/>
       <w:r>
         <w:t xml:space="preserve">Reduced-representation genome sequencing and processing</w:t>
       </w:r>
-      <w:bookmarkEnd w:id="27"/>
+      <w:bookmarkEnd w:id="29"/>
     </w:p>
     <w:p>
       <w:pPr>
@@ -503,7 +548,7 @@
         <w:t xml:space="preserve"> </w:t>
       </w:r>
       <w:r>
-        <w:t xml:space="preserve">[1,2]</w:t>
+        <w:t xml:space="preserve">[2,3]</w:t>
       </w:r>
       <w:r>
         <w:t xml:space="preserve"> </w:t>
@@ -530,7 +575,7 @@
         <w:t xml:space="preserve"> </w:t>
       </w:r>
       <w:r>
-        <w:t xml:space="preserve">[3]</w:t>
+        <w:t xml:space="preserve">[4]</w:t>
       </w:r>
       <w:r>
         <w:t xml:space="preserve">.</w:t>
@@ -544,7 +589,7 @@
       <w:r>
         <w:t xml:space="preserve"> </w:t>
       </w:r>
-      <w:hyperlink r:id="rId28">
+      <w:hyperlink r:id="rId30">
         <w:r>
           <w:rPr>
             <w:rStyle w:val="Hyperlink"/>
@@ -561,7 +606,7 @@
       <w:r>
         <w:t xml:space="preserve"> </w:t>
       </w:r>
-      <w:hyperlink r:id="rId29">
+      <w:hyperlink r:id="rId31">
         <w:r>
           <w:rPr>
             <w:rStyle w:val="Hyperlink"/>
@@ -577,11 +622,11 @@
       <w:pPr>
         <w:pStyle w:val="Heading3"/>
       </w:pPr>
-      <w:bookmarkStart w:id="30" w:name="genome-assembly"/>
+      <w:bookmarkStart w:id="32" w:name="genome-assembly"/>
       <w:r>
         <w:t xml:space="preserve">Genome assembly</w:t>
       </w:r>
-      <w:bookmarkEnd w:id="30"/>
+      <w:bookmarkEnd w:id="32"/>
     </w:p>
     <w:p>
       <w:pPr>
@@ -636,7 +681,7 @@
         <w:t xml:space="preserve"> </w:t>
       </w:r>
       <w:r>
-        <w:t xml:space="preserve">[4]</w:t>
+        <w:t xml:space="preserve">[5]</w:t>
       </w:r>
       <w:r>
         <w:t xml:space="preserve">, the short-read-only genome was assembled with meraculous</w:t>
@@ -645,7 +690,7 @@
         <w:t xml:space="preserve"> </w:t>
       </w:r>
       <w:r>
-        <w:t xml:space="preserve">[5–7]</w:t>
+        <w:t xml:space="preserve">[6–8]</w:t>
       </w:r>
       <w:r>
         <w:t xml:space="preserve">.</w:t>
@@ -659,7 +704,7 @@
       <w:r>
         <w:t xml:space="preserve"> </w:t>
       </w:r>
-      <w:hyperlink r:id="rId31">
+      <w:hyperlink r:id="rId33">
         <w:r>
           <w:rPr>
             <w:rStyle w:val="Hyperlink"/>
@@ -682,7 +727,7 @@
         <w:t xml:space="preserve"> </w:t>
       </w:r>
       <w:r>
-        <w:t xml:space="preserve">[8]</w:t>
+        <w:t xml:space="preserve">[9]</w:t>
       </w:r>
       <w:r>
         <w:t xml:space="preserve">.</w:t>
@@ -717,7 +762,7 @@
       <w:r>
         <w:t xml:space="preserve">We removed adaptor sequences from the long reads with Porechop 0.2.4 (</w:t>
       </w:r>
-      <w:hyperlink r:id="rId32">
+      <w:hyperlink r:id="rId34">
         <w:r>
           <w:rPr>
             <w:rStyle w:val="Hyperlink"/>
@@ -732,7 +777,7 @@
         <w:t xml:space="preserve"> </w:t>
       </w:r>
       <w:r>
-        <w:t xml:space="preserve">[9]</w:t>
+        <w:t xml:space="preserve">[10]</w:t>
       </w:r>
       <w:r>
         <w:t xml:space="preserve">.</w:t>
@@ -746,7 +791,7 @@
       <w:r>
         <w:t xml:space="preserve"> </w:t>
       </w:r>
-      <w:hyperlink r:id="rId33">
+      <w:hyperlink r:id="rId35">
         <w:r>
           <w:rPr>
             <w:rStyle w:val="Hyperlink"/>
@@ -769,7 +814,7 @@
         <w:t xml:space="preserve"> </w:t>
       </w:r>
       <w:r>
-        <w:t xml:space="preserve">[10]</w:t>
+        <w:t xml:space="preserve">[11]</w:t>
       </w:r>
       <w:r>
         <w:t xml:space="preserve">.</w:t>
@@ -784,7 +829,7 @@
         <w:t xml:space="preserve"> </w:t>
       </w:r>
       <w:r>
-        <w:t xml:space="preserve">[11]</w:t>
+        <w:t xml:space="preserve">[12]</w:t>
       </w:r>
       <w:r>
         <w:t xml:space="preserve"> </w:t>
@@ -798,7 +843,7 @@
       <w:r>
         <w:t xml:space="preserve">We used the Dfam TE Tools Container v1.1 (</w:t>
       </w:r>
-      <w:hyperlink r:id="rId34">
+      <w:hyperlink r:id="rId36">
         <w:r>
           <w:rPr>
             <w:rStyle w:val="Hyperlink"/>
@@ -813,7 +858,7 @@
         <w:t xml:space="preserve"> </w:t>
       </w:r>
       <w:r>
-        <w:t xml:space="preserve">[12]</w:t>
+        <w:t xml:space="preserve">[13]</w:t>
       </w:r>
       <w:r>
         <w:t xml:space="preserve"> </w:t>
@@ -825,7 +870,7 @@
         <w:t xml:space="preserve"> </w:t>
       </w:r>
       <w:r>
-        <w:t xml:space="preserve">[13]</w:t>
+        <w:t xml:space="preserve">[14]</w:t>
       </w:r>
       <w:r>
         <w:t xml:space="preserve"> </w:t>
@@ -838,7 +883,7 @@
       <w:pPr>
         <w:pStyle w:val="Heading3"/>
       </w:pPr>
-      <w:bookmarkStart w:id="35" w:name="genome-based-analyses-fst-etc.-etc."/>
+      <w:bookmarkStart w:id="37" w:name="genome-based-analyses-fst-etc.-etc."/>
       <w:r>
         <w:t xml:space="preserve">Genome-based analyses,</w:t>
       </w:r>
@@ -860,7 +905,7 @@
       <w:r>
         <w:t xml:space="preserve">, etc. etc.</w:t>
       </w:r>
-      <w:bookmarkEnd w:id="35"/>
+      <w:bookmarkEnd w:id="37"/>
     </w:p>
     <w:p>
       <w:pPr>
@@ -896,11 +941,11 @@
       <w:pPr>
         <w:pStyle w:val="Heading3"/>
       </w:pPr>
-      <w:bookmarkStart w:id="36" w:name="reproducibility-and-data-availability"/>
+      <w:bookmarkStart w:id="38" w:name="reproducibility-and-data-availability"/>
       <w:r>
         <w:t xml:space="preserve">Reproducibility and data availability</w:t>
       </w:r>
-      <w:bookmarkEnd w:id="36"/>
+      <w:bookmarkEnd w:id="38"/>
     </w:p>
     <w:p>
       <w:pPr>
@@ -940,7 +985,7 @@
         <w:t xml:space="preserve"> </w:t>
       </w:r>
       <w:r>
-        <w:t xml:space="preserve">[14]</w:t>
+        <w:t xml:space="preserve">[15]</w:t>
       </w:r>
       <w:r>
         <w:t xml:space="preserve"> </w:t>
@@ -961,7 +1006,7 @@
         <w:t xml:space="preserve"> </w:t>
       </w:r>
       <w:r>
-        <w:t xml:space="preserve">[15]</w:t>
+        <w:t xml:space="preserve">[16]</w:t>
       </w:r>
       <w:r>
         <w:t xml:space="preserve"> </w:t>
@@ -1011,7 +1056,7 @@
       <w:r>
         <w:t xml:space="preserve"> </w:t>
       </w:r>
-      <w:hyperlink r:id="rId37">
+      <w:hyperlink r:id="rId39">
         <w:r>
           <w:rPr>
             <w:rStyle w:val="Hyperlink"/>
@@ -1027,21 +1072,21 @@
       <w:pPr>
         <w:pStyle w:val="Heading2"/>
       </w:pPr>
-      <w:bookmarkStart w:id="38" w:name="results"/>
+      <w:bookmarkStart w:id="40" w:name="results"/>
       <w:r>
         <w:t xml:space="preserve">Results</w:t>
       </w:r>
-      <w:bookmarkEnd w:id="38"/>
+      <w:bookmarkEnd w:id="40"/>
     </w:p>
     <w:p>
       <w:pPr>
         <w:pStyle w:val="Heading3"/>
       </w:pPr>
-      <w:bookmarkStart w:id="39" w:name="X0e4df02d512cb7f0df309420b8cde32a960a87d"/>
+      <w:bookmarkStart w:id="41" w:name="X0e4df02d512cb7f0df309420b8cde32a960a87d"/>
       <w:r>
         <w:t xml:space="preserve">Variation in NZ populations of Argentine stem weevil</w:t>
       </w:r>
-      <w:bookmarkEnd w:id="39"/>
+      <w:bookmarkEnd w:id="41"/>
     </w:p>
     <w:p>
       <w:pPr>
@@ -1060,7 +1105,7 @@
         <w:t xml:space="preserve"> </w:t>
       </w:r>
       <w:r>
-        <w:t xml:space="preserve">[16]</w:t>
+        <w:t xml:space="preserve">[17]</w:t>
       </w:r>
       <w:r>
         <w:t xml:space="preserve">.</w:t>
@@ -1090,7 +1135,7 @@
         <w:t xml:space="preserve"> </w:t>
       </w:r>
       <w:r>
-        <w:t xml:space="preserve">[3]</w:t>
+        <w:t xml:space="preserve">[4]</w:t>
       </w:r>
       <w:r>
         <w:t xml:space="preserve">.</w:t>
@@ -1135,7 +1180,7 @@
           <wp:inline>
             <wp:extent cx="5943600" cy="2965621"/>
             <wp:effectExtent b="0" l="0" r="0" t="0"/>
-            <wp:docPr descr="Figure 1. A Weevil sampling locations. We collected Argentine stem weevils from 4 locations in the North Island and 6 locations in the South Island of New Zealand. The number of weevils genotyped from each location is show on the map. The map was plotted with the ggmap package for ggplot2 [17].  B Pricipal components analysis (PCA) of 112 individuals genotyped at 22,397 loci. The first two principal components (PC1 and PC2) are shown. The populations overlap on PC1 and PC2, but weevils sampled from higher latitudes tend to have lower scores on PC1 and PC2. PC1 and PC2 together explain 12.2% of variance in the dataset, indicating a high level of unstructured genetic variation in weevil populations." title="" id="1" name="Picture"/>
+            <wp:docPr descr="Figure 1. A Weevil sampling locations. We collected Argentine stem weevils from 4 locations in the North Island and 6 locations in the South Island of New Zealand. The number of weevils genotyped from each location is show on the map.  B Pricipal components analysis (PCA) of 112 individuals genotyped at 22,397 loci. The first two principal components (PC1 and PC2) are shown. The populations overlap on PC1 and PC2, but weevils sampled from higher latitudes tend to have lower scores on PC1 and PC2. PC1 and PC2 together explain 12.2% of variance in the dataset, indicating a high level of unstructured genetic variation in weevil populations." title="" id="1" name="Picture"/>
             <a:graphic>
               <a:graphicData uri="http://schemas.openxmlformats.org/drawingml/2006/picture">
                 <pic:pic>
@@ -1146,7 +1191,7 @@
                     </pic:cNvPicPr>
                   </pic:nvPicPr>
                   <pic:blipFill>
-                    <a:blip r:embed="rId40"/>
+                    <a:blip r:embed="rId42"/>
                     <a:stretch>
                       <a:fillRect/>
                     </a:stretch>
@@ -1214,13 +1259,121 @@
         <w:t xml:space="preserve"> </w:t>
       </w:r>
       <w:r>
-        <w:t xml:space="preserve">The map was plotted with the ggmap package for ggplot2</w:t>
-      </w:r>
-      <w:r>
-        <w:t xml:space="preserve"> </w:t>
-      </w:r>
-      <w:r>
-        <w:t xml:space="preserve">[17]</w:t>
+        <w:t xml:space="preserve"> </w:t>
+      </w:r>
+      <w:r>
+        <w:rPr>
+          <w:b/>
+        </w:rPr>
+        <w:t xml:space="preserve">B</w:t>
+      </w:r>
+      <w:r>
+        <w:t xml:space="preserve"> </w:t>
+      </w:r>
+      <w:r>
+        <w:t xml:space="preserve">Pricipal components analysis (PCA) of 112 individuals genotyped at 22,397 loci.</w:t>
+      </w:r>
+      <w:r>
+        <w:t xml:space="preserve"> </w:t>
+      </w:r>
+      <w:r>
+        <w:t xml:space="preserve">The first two principal components (PC1 and PC2) are shown.</w:t>
+      </w:r>
+      <w:r>
+        <w:t xml:space="preserve"> </w:t>
+      </w:r>
+      <w:r>
+        <w:t xml:space="preserve">The populations overlap on PC1 and PC2, but weevils sampled from higher latitudes tend to have lower scores on PC1 and PC2.</w:t>
+      </w:r>
+      <w:r>
+        <w:t xml:space="preserve"> </w:t>
+      </w:r>
+      <w:r>
+        <w:t xml:space="preserve">PC1 and PC2 together explain 12.2% of variance in the dataset, indicating a high level of unstructured genetic variation in weevil populations.</w:t>
+      </w:r>
+    </w:p>
+    <w:p>
+      <w:pPr>
+        <w:pStyle w:val="Heading3"/>
+      </w:pPr>
+      <w:bookmarkStart w:id="43" w:name="X2b69b42fc45553b93f3431b72ceefec252ba388"/>
+      <w:r>
+        <w:t xml:space="preserve">Genetic variation is not associated with parasitism by a biocontrol agent</w:t>
+      </w:r>
+      <w:bookmarkEnd w:id="43"/>
+    </w:p>
+    <w:p>
+      <w:pPr>
+        <w:pStyle w:val="FirstParagraph"/>
+      </w:pPr>
+      <w:r>
+        <w:t xml:space="preserve">To detect variation associated with parasitism by</w:t>
+      </w:r>
+      <w:r>
+        <w:t xml:space="preserve"> </w:t>
+      </w:r>
+      <w:r>
+        <w:rPr>
+          <w:i/>
+        </w:rPr>
+        <w:t xml:space="preserve">Microctonus hyperodae</w:t>
+      </w:r>
+      <w:r>
+        <w:t xml:space="preserve"> </w:t>
+      </w:r>
+      <w:r>
+        <w:t xml:space="preserve">(</w:t>
+      </w:r>
+      <w:r>
+        <w:rPr>
+          <w:i/>
+        </w:rPr>
+        <w:t xml:space="preserve">i.e.</w:t>
+      </w:r>
+      <w:r>
+        <w:t xml:space="preserve"> </w:t>
+      </w:r>
+      <w:r>
+        <w:t xml:space="preserve">selection exerted by the biocontrol agent), we genotyped weevils that had also been tested for the presence of a parasitoid larva.</w:t>
+      </w:r>
+      <w:r>
+        <w:t xml:space="preserve"> </w:t>
+      </w:r>
+      <w:r>
+        <w:t xml:space="preserve">These weevils were collected from</w:t>
+      </w:r>
+      <w:r>
+        <w:t xml:space="preserve"> </w:t>
+      </w:r>
+      <w:r>
+        <w:rPr>
+          <w:b/>
+        </w:rPr>
+        <w:t xml:space="preserve">Lincoln, New Zealand?</w:t>
+      </w:r>
+      <w:r>
+        <w:t xml:space="preserve"> </w:t>
+      </w:r>
+      <w:r>
+        <w:t xml:space="preserve">and</w:t>
+      </w:r>
+      <w:r>
+        <w:t xml:space="preserve"> </w:t>
+      </w:r>
+      <w:r>
+        <w:rPr>
+          <w:b/>
+        </w:rPr>
+        <w:t xml:space="preserve">Ruakura, New Zealand?</w:t>
+      </w:r>
+      <w:r>
+        <w:t xml:space="preserve">, because of the decline in parasitism rate recorded at these locations</w:t>
+      </w:r>
+      <w:r>
+        <w:t xml:space="preserve"> </w:t>
+      </w:r>
+      <w:r>
+        <w:t xml:space="preserve">[18]</w:t>
       </w:r>
       <w:r>
         <w:t xml:space="preserve">.</w:t>
@@ -1229,55 +1382,121 @@
         <w:t xml:space="preserve"> </w:t>
       </w:r>
       <w:r>
+        <w:t xml:space="preserve">After filtering and assembly, we genotyped</w:t>
+      </w:r>
+      <w:r>
         <w:t xml:space="preserve"> </w:t>
       </w:r>
       <w:r>
         <w:rPr>
           <w:b/>
         </w:rPr>
-        <w:t xml:space="preserve">B</w:t>
-      </w:r>
-      <w:r>
-        <w:t xml:space="preserve"> </w:t>
-      </w:r>
-      <w:r>
-        <w:t xml:space="preserve">Pricipal components analysis (PCA) of 112 individuals genotyped at 22,397 loci.</w:t>
-      </w:r>
-      <w:r>
-        <w:t xml:space="preserve"> </w:t>
-      </w:r>
-      <w:r>
-        <w:t xml:space="preserve">The first two principal components (PC1 and PC2) are shown.</w:t>
-      </w:r>
-      <w:r>
-        <w:t xml:space="preserve"> </w:t>
-      </w:r>
-      <w:r>
-        <w:t xml:space="preserve">The populations overlap on PC1 and PC2, but weevils sampled from higher latitudes tend to have lower scores on PC1 and PC2.</w:t>
-      </w:r>
-      <w:r>
-        <w:t xml:space="preserve"> </w:t>
-      </w:r>
-      <w:r>
-        <w:t xml:space="preserve">PC1 and PC2 together explain 12.2% of variance in the dataset, indicating a high level of unstructured genetic variation in weevil populations.</w:t>
+        <w:t xml:space="preserve">X</w:t>
+      </w:r>
+      <w:r>
+        <w:t xml:space="preserve"> </w:t>
+      </w:r>
+      <w:r>
+        <w:t xml:space="preserve">parasitised weevils and</w:t>
+      </w:r>
+      <w:r>
+        <w:t xml:space="preserve"> </w:t>
+      </w:r>
+      <w:r>
+        <w:rPr>
+          <w:b/>
+        </w:rPr>
+        <w:t xml:space="preserve">Y</w:t>
+      </w:r>
+      <w:r>
+        <w:t xml:space="preserve"> </w:t>
+      </w:r>
+      <w:r>
+        <w:t xml:space="preserve">weevils without a detected parasitoid at</w:t>
+      </w:r>
+      <w:r>
+        <w:t xml:space="preserve"> </w:t>
+      </w:r>
+      <w:r>
+        <w:rPr>
+          <w:b/>
+        </w:rPr>
+        <w:t xml:space="preserve">Z</w:t>
+      </w:r>
+      <w:r>
+        <w:t xml:space="preserve"> </w:t>
+      </w:r>
+      <w:r>
+        <w:t xml:space="preserve">loci.</w:t>
+      </w:r>
+      <w:r>
+        <w:t xml:space="preserve"> </w:t>
+      </w:r>
+      <w:r>
+        <w:rPr>
+          <w:b/>
+        </w:rPr>
+        <w:t xml:space="preserve">We did not detect SNPs that were associated with the presence of a parasitoid larva, although we were able to detect SNPs that were associated with the location the weevil was collected.</w:t>
+      </w:r>
+      <w:r>
+        <w:rPr>
+          <w:b/>
+        </w:rPr>
+        <w:t xml:space="preserve"> </w:t>
+      </w:r>
+      <w:r>
+        <w:rPr>
+          <w:b/>
+        </w:rPr>
+        <w:t xml:space="preserve">(Figure to show this).</w:t>
+      </w:r>
+      <w:r>
+        <w:t xml:space="preserve"> </w:t>
+      </w:r>
+      <w:r>
+        <w:t xml:space="preserve">This suggests that the developing resistance of the weevil to biocontrol</w:t>
+      </w:r>
+      <w:r>
+        <w:t xml:space="preserve"> </w:t>
+      </w:r>
+      <w:r>
+        <w:t xml:space="preserve">[18]</w:t>
+      </w:r>
+      <w:r>
+        <w:t xml:space="preserve"> </w:t>
+      </w:r>
+      <w:r>
+        <w:t xml:space="preserve">is not related to within-population genetic variation that allows some weevils to avoid parasitism or its effects.</w:t>
       </w:r>
     </w:p>
     <w:p>
       <w:pPr>
         <w:pStyle w:val="Heading3"/>
       </w:pPr>
-      <w:bookmarkStart w:id="41" w:name="X2b69b42fc45553b93f3431b72ceefec252ba388"/>
-      <w:r>
-        <w:t xml:space="preserve">Genetic variation is not associated with parasitism by a biocontrol agent</w:t>
-      </w:r>
-      <w:bookmarkEnd w:id="41"/>
+      <w:bookmarkStart w:id="44" w:name="the-draft-argentine-stem-weevil-genome"/>
+      <w:r>
+        <w:t xml:space="preserve">The draft Argentine stem weevil genome</w:t>
+      </w:r>
+      <w:bookmarkEnd w:id="44"/>
     </w:p>
     <w:p>
       <w:pPr>
         <w:pStyle w:val="FirstParagraph"/>
       </w:pPr>
       <w:r>
-        <w:t xml:space="preserve">To try to detect variation associated with parasitism by</w:t>
+        <w:t xml:space="preserve">To find genomic loci associated with between-population variation, we constructed a draft assembly of the ASW genome.</w:t>
+      </w:r>
+      <w:r>
+        <w:t xml:space="preserve"> </w:t>
+      </w:r>
+      <w:r>
+        <w:t xml:space="preserve">We initially attempted assembly from a single individual using PCR-free, short read sequencing.</w:t>
+      </w:r>
+      <w:r>
+        <w:t xml:space="preserve"> </w:t>
+      </w:r>
+      <w:r>
+        <w:t xml:space="preserve">This resulted in a fragmented assembly with low BUSCO scores (Table 1).</w:t>
       </w:r>
       <w:r>
         <w:t xml:space="preserve"> </w:t>
@@ -1286,31 +1505,91 @@
         <w:rPr>
           <w:i/>
         </w:rPr>
-        <w:t xml:space="preserve">Microctonus hyperodae</w:t>
-      </w:r>
-      <w:r>
-        <w:t xml:space="preserve"> </w:t>
-      </w:r>
-      <w:r>
-        <w:t xml:space="preserve">(</w:t>
+        <w:t xml:space="preserve">k</w:t>
+      </w:r>
+      <w:r>
+        <w:t xml:space="preserve">-mer analysis on the raw short reads suggested 2.1 polymorphisms per 100 bp and a genomic repeat content of at least 28% (</w:t>
+      </w:r>
+      <w:r>
+        <w:rPr>
+          <w:b/>
+        </w:rPr>
+        <w:t xml:space="preserve">Supporting Information</w:t>
+      </w:r>
+      <w:r>
+        <w:t xml:space="preserve">).</w:t>
+      </w:r>
+      <w:r>
+        <w:t xml:space="preserve"> </w:t>
+      </w:r>
+      <w:r>
+        <w:t xml:space="preserve">We then attempted to produce a long-read genome assembly using whole-genome amplification (WGA) of high molecular weight (HMW) DNA from a single individual, followed by sequencing on the Oxford Nanopore Technologies (ONT) MinION sequencer.</w:t>
+      </w:r>
+      <w:r>
+        <w:t xml:space="preserve"> </w:t>
+      </w:r>
+      <w:r>
+        <w:t xml:space="preserve">We produced 29.8 GB of quality-filtered reads with an</w:t>
+      </w:r>
+      <w:r>
+        <w:t xml:space="preserve"> </w:t>
       </w:r>
       <w:r>
         <w:rPr>
           <w:i/>
         </w:rPr>
-        <w:t xml:space="preserve">i.e.</w:t>
-      </w:r>
-      <w:r>
-        <w:t xml:space="preserve"> </w:t>
-      </w:r>
-      <w:r>
-        <w:t xml:space="preserve">selection exerted by the biocontrol agent), we genotyped weevils that had also been tested for the presence of a parasitoid larva.</w:t>
-      </w:r>
-      <w:r>
-        <w:t xml:space="preserve"> </w:t>
-      </w:r>
-      <w:r>
-        <w:t xml:space="preserve">These weevils were collected from</w:t>
+        <w:t xml:space="preserve">N</w:t>
+      </w:r>
+      <w:r>
+        <w:rPr>
+          <w:vertAlign w:val="subscript"/>
+        </w:rPr>
+        <w:t xml:space="preserve">50</w:t>
+      </w:r>
+      <w:r>
+        <w:t xml:space="preserve"> </w:t>
+      </w:r>
+      <w:r>
+        <w:t xml:space="preserve">length of 9.0 KB.</w:t>
+      </w:r>
+      <w:r>
+        <w:t xml:space="preserve"> </w:t>
+      </w:r>
+      <w:r>
+        <w:t xml:space="preserve">The low read</w:t>
+      </w:r>
+      <w:r>
+        <w:t xml:space="preserve"> </w:t>
+      </w:r>
+      <w:r>
+        <w:rPr>
+          <w:i/>
+        </w:rPr>
+        <w:t xml:space="preserve">N</w:t>
+      </w:r>
+      <w:r>
+        <w:rPr>
+          <w:vertAlign w:val="subscript"/>
+        </w:rPr>
+        <w:t xml:space="preserve">50</w:t>
+      </w:r>
+      <w:r>
+        <w:t xml:space="preserve"> </w:t>
+      </w:r>
+      <w:r>
+        <w:t xml:space="preserve">length was caused by debranching of the amplified DNA by T7 Endonuclease I, which is necessary following multiple displacement amplification (see methods).</w:t>
+      </w:r>
+      <w:r>
+        <w:t xml:space="preserve"> </w:t>
+      </w:r>
+      <w:r>
+        <w:t xml:space="preserve">Assembling the single individual, long read genome resulted in improved contiguity and BUSCO scores (Table 1).</w:t>
+      </w:r>
+      <w:r>
+        <w:t xml:space="preserve"> </w:t>
+      </w:r>
+      <w:r>
+        <w:t xml:space="preserve">Consistent with the raw short read data, we detected an</w:t>
       </w:r>
       <w:r>
         <w:t xml:space="preserve"> </w:t>
@@ -1319,31 +1598,76 @@
         <w:rPr>
           <w:b/>
         </w:rPr>
-        <w:t xml:space="preserve">Lincoln, New Zealand?</w:t>
-      </w:r>
-      <w:r>
-        <w:t xml:space="preserve"> </w:t>
-      </w:r>
-      <w:r>
-        <w:t xml:space="preserve">and</w:t>
-      </w:r>
-      <w:r>
-        <w:t xml:space="preserve"> </w:t>
-      </w:r>
-      <w:r>
-        <w:rPr>
-          <w:b/>
-        </w:rPr>
-        <w:t xml:space="preserve">Ruakura, New Zealand?</w:t>
-      </w:r>
-      <w:r>
-        <w:t xml:space="preserve">, because of the decline in parasitism rate recorded at these locations</w:t>
-      </w:r>
-      <w:r>
-        <w:t xml:space="preserve"> </w:t>
-      </w:r>
-      <w:r>
-        <w:t xml:space="preserve">[18]</w:t>
+        <w:t xml:space="preserve">extreme level (how much?)</w:t>
+      </w:r>
+      <w:r>
+        <w:t xml:space="preserve"> </w:t>
+      </w:r>
+      <w:r>
+        <w:t xml:space="preserve">of repeats in the single individual, long read genome (Table 1).</w:t>
+      </w:r>
+      <w:r>
+        <w:t xml:space="preserve"> </w:t>
+      </w:r>
+      <w:r>
+        <w:t xml:space="preserve">To improve assembly across long repeats, we produced a second ONT dataset with longer reads from HMW DNA from two pools of 20 individuals each.</w:t>
+      </w:r>
+      <w:r>
+        <w:t xml:space="preserve"> </w:t>
+      </w:r>
+      <w:r>
+        <w:t xml:space="preserve">Sequencing these samples on the MinION sequencer produced a total of 12.0 GB of quality-filtered reads with an</w:t>
+      </w:r>
+      <w:r>
+        <w:t xml:space="preserve"> </w:t>
+      </w:r>
+      <w:r>
+        <w:rPr>
+          <w:i/>
+        </w:rPr>
+        <w:t xml:space="preserve">N</w:t>
+      </w:r>
+      <w:r>
+        <w:rPr>
+          <w:vertAlign w:val="subscript"/>
+        </w:rPr>
+        <w:t xml:space="preserve">50</w:t>
+      </w:r>
+      <w:r>
+        <w:t xml:space="preserve"> </w:t>
+      </w:r>
+      <w:r>
+        <w:t xml:space="preserve">length of 19.5 KB.</w:t>
+      </w:r>
+      <w:r>
+        <w:t xml:space="preserve"> </w:t>
+      </w:r>
+      <w:r>
+        <w:t xml:space="preserve">Assembling the long reads from the pooled sample alone resulted in a more contiguous genome, but with lower BUSCO scores (Table 1).</w:t>
+      </w:r>
+      <w:r>
+        <w:t xml:space="preserve"> </w:t>
+      </w:r>
+      <w:r>
+        <w:t xml:space="preserve">We constructed a combined, long-read genome using the pooled, long-read dataset for contig construction, and the single-individual, long-read dataset for assembly polishing.</w:t>
+      </w:r>
+      <w:r>
+        <w:t xml:space="preserve"> </w:t>
+      </w:r>
+      <w:r>
+        <w:t xml:space="preserve">This improved the BUSCO scores, but produced a large number of redundant contigs (Table 1), presumably because of the high rate of heterozygosity in the pooled, long-read dataset.</w:t>
+      </w:r>
+      <w:r>
+        <w:t xml:space="preserve"> </w:t>
+      </w:r>
+      <w:r>
+        <w:t xml:space="preserve">Finally, we used the PCR-free, short read sequencing data from a single individual with the Purge Haplotigs pipeline to remove redundant contigs from the combined long read assembly</w:t>
+      </w:r>
+      <w:r>
+        <w:t xml:space="preserve"> </w:t>
+      </w:r>
+      <w:r>
+        <w:t xml:space="preserve">[12]</w:t>
       </w:r>
       <w:r>
         <w:t xml:space="preserve">.</w:t>
@@ -1352,121 +1676,7 @@
         <w:t xml:space="preserve"> </w:t>
       </w:r>
       <w:r>
-        <w:t xml:space="preserve">After filtering and assembly, we genotyped</w:t>
-      </w:r>
-      <w:r>
-        <w:t xml:space="preserve"> </w:t>
-      </w:r>
-      <w:r>
-        <w:rPr>
-          <w:b/>
-        </w:rPr>
-        <w:t xml:space="preserve">X</w:t>
-      </w:r>
-      <w:r>
-        <w:t xml:space="preserve"> </w:t>
-      </w:r>
-      <w:r>
-        <w:t xml:space="preserve">parasitised weevils and</w:t>
-      </w:r>
-      <w:r>
-        <w:t xml:space="preserve"> </w:t>
-      </w:r>
-      <w:r>
-        <w:rPr>
-          <w:b/>
-        </w:rPr>
-        <w:t xml:space="preserve">Y</w:t>
-      </w:r>
-      <w:r>
-        <w:t xml:space="preserve"> </w:t>
-      </w:r>
-      <w:r>
-        <w:t xml:space="preserve">weevils without a detected parasitoid at</w:t>
-      </w:r>
-      <w:r>
-        <w:t xml:space="preserve"> </w:t>
-      </w:r>
-      <w:r>
-        <w:rPr>
-          <w:b/>
-        </w:rPr>
-        <w:t xml:space="preserve">Z</w:t>
-      </w:r>
-      <w:r>
-        <w:t xml:space="preserve"> </w:t>
-      </w:r>
-      <w:r>
-        <w:t xml:space="preserve">loci.</w:t>
-      </w:r>
-      <w:r>
-        <w:t xml:space="preserve"> </w:t>
-      </w:r>
-      <w:r>
-        <w:rPr>
-          <w:b/>
-        </w:rPr>
-        <w:t xml:space="preserve">We did not detect SNPs that were associated with the presence of a parasitoid larva, although we were able to detect SNPs that were associated with the location the weevil was collected.</w:t>
-      </w:r>
-      <w:r>
-        <w:rPr>
-          <w:b/>
-        </w:rPr>
-        <w:t xml:space="preserve"> </w:t>
-      </w:r>
-      <w:r>
-        <w:rPr>
-          <w:b/>
-        </w:rPr>
-        <w:t xml:space="preserve">(Figure to show this).</w:t>
-      </w:r>
-      <w:r>
-        <w:t xml:space="preserve"> </w:t>
-      </w:r>
-      <w:r>
-        <w:t xml:space="preserve">This suggests that the developing resistance of the weevil to biocontrol</w:t>
-      </w:r>
-      <w:r>
-        <w:t xml:space="preserve"> </w:t>
-      </w:r>
-      <w:r>
-        <w:t xml:space="preserve">[18]</w:t>
-      </w:r>
-      <w:r>
-        <w:t xml:space="preserve"> </w:t>
-      </w:r>
-      <w:r>
-        <w:t xml:space="preserve">is not related to within-population genetic variation that allows some weevils to avoid parasitism or its effects.</w:t>
-      </w:r>
-    </w:p>
-    <w:p>
-      <w:pPr>
-        <w:pStyle w:val="Heading3"/>
-      </w:pPr>
-      <w:bookmarkStart w:id="42" w:name="the-draft-argentine-stem-weevil-genome"/>
-      <w:r>
-        <w:t xml:space="preserve">The draft Argentine stem weevil genome</w:t>
-      </w:r>
-      <w:bookmarkEnd w:id="42"/>
-    </w:p>
-    <w:p>
-      <w:pPr>
-        <w:pStyle w:val="FirstParagraph"/>
-      </w:pPr>
-      <w:r>
-        <w:t xml:space="preserve">To find genomic loci associated with between-population variation, we constructed a draft assembly of the ASW genome.</w:t>
-      </w:r>
-      <w:r>
-        <w:t xml:space="preserve"> </w:t>
-      </w:r>
-      <w:r>
-        <w:t xml:space="preserve">We initially attempted assembly from a single individual using PCR-free, short read sequencing.</w:t>
-      </w:r>
-      <w:r>
-        <w:t xml:space="preserve"> </w:t>
-      </w:r>
-      <w:r>
-        <w:t xml:space="preserve">This resulted in a fragmented assembly with low BUSCO scores (Table 1).</w:t>
+        <w:t xml:space="preserve">This resulted in a final draft assembly of 1.1 GB with an</w:t>
       </w:r>
       <w:r>
         <w:t xml:space="preserve"> </w:t>
@@ -1475,39 +1685,6 @@
         <w:rPr>
           <w:i/>
         </w:rPr>
-        <w:t xml:space="preserve">k</w:t>
-      </w:r>
-      <w:r>
-        <w:t xml:space="preserve">-mer analysis on the raw short reads suggested 2.1 polymorphisms per 100 bp and a genomic repeat content of at least 28% (</w:t>
-      </w:r>
-      <w:r>
-        <w:rPr>
-          <w:b/>
-        </w:rPr>
-        <w:t xml:space="preserve">Supporting Information</w:t>
-      </w:r>
-      <w:r>
-        <w:t xml:space="preserve">).</w:t>
-      </w:r>
-      <w:r>
-        <w:t xml:space="preserve"> </w:t>
-      </w:r>
-      <w:r>
-        <w:t xml:space="preserve">We then attempted to produce a long-read genome assembly using whole-genome amplification (WGA) of high molecular weight (HMW) DNA from a single individual, followed by sequencing on the Oxford Nanopore Technologies (ONT) MinION sequencer.</w:t>
-      </w:r>
-      <w:r>
-        <w:t xml:space="preserve"> </w:t>
-      </w:r>
-      <w:r>
-        <w:t xml:space="preserve">We produced 29.8 GB of quality-filtered reads with an</w:t>
-      </w:r>
-      <w:r>
-        <w:t xml:space="preserve"> </w:t>
-      </w:r>
-      <w:r>
-        <w:rPr>
-          <w:i/>
-        </w:rPr>
         <w:t xml:space="preserve">N</w:t>
       </w:r>
       <w:r>
@@ -1520,237 +1697,7 @@
         <w:t xml:space="preserve"> </w:t>
       </w:r>
       <w:r>
-        <w:t xml:space="preserve">length of 9.0 KB.</w:t>
-      </w:r>
-      <w:r>
-        <w:t xml:space="preserve"> </w:t>
-      </w:r>
-      <w:r>
-        <w:t xml:space="preserve">The low read</w:t>
-      </w:r>
-      <w:r>
-        <w:t xml:space="preserve"> </w:t>
-      </w:r>
-      <w:r>
-        <w:rPr>
-          <w:i/>
-        </w:rPr>
-        <w:t xml:space="preserve">N</w:t>
-      </w:r>
-      <w:r>
-        <w:rPr>
-          <w:vertAlign w:val="subscript"/>
-        </w:rPr>
-        <w:t xml:space="preserve">50</w:t>
-      </w:r>
-      <w:r>
-        <w:t xml:space="preserve"> </w:t>
-      </w:r>
-      <w:r>
-        <w:t xml:space="preserve">length was caused by debranching of the amplified DNA by T7 Endonuclease I, which is necessary following multiple displacement amplification (see methods).</w:t>
-      </w:r>
-      <w:r>
-        <w:t xml:space="preserve"> </w:t>
-      </w:r>
-      <w:r>
-        <w:t xml:space="preserve">Assembling the single individual, long read genome resulted in improved contiguity and BUSCO scores (Table 1).</w:t>
-      </w:r>
-      <w:r>
-        <w:t xml:space="preserve"> </w:t>
-      </w:r>
-      <w:r>
-        <w:t xml:space="preserve">Consistent with the raw short read data, we detected an</w:t>
-      </w:r>
-      <w:r>
-        <w:t xml:space="preserve"> </w:t>
-      </w:r>
-      <w:r>
-        <w:rPr>
-          <w:b/>
-        </w:rPr>
-        <w:t xml:space="preserve">extreme level (how much?)</w:t>
-      </w:r>
-      <w:r>
-        <w:t xml:space="preserve"> </w:t>
-      </w:r>
-      <w:r>
-        <w:t xml:space="preserve">of repeats in the single individual, long read genome (Table 1).</w:t>
-      </w:r>
-      <w:r>
-        <w:t xml:space="preserve"> </w:t>
-      </w:r>
-      <w:r>
-        <w:t xml:space="preserve">To improve assembly across long repeats, we produced a second ONT dataset with longer reads from HMW DNA from two pools of 20 individuals each.</w:t>
-      </w:r>
-      <w:r>
-        <w:t xml:space="preserve"> </w:t>
-      </w:r>
-      <w:r>
-        <w:t xml:space="preserve">Sequencing these samples on the MinION sequencer produced a total of 12.0 GB of quality-filtered reads with an</w:t>
-      </w:r>
-      <w:r>
-        <w:t xml:space="preserve"> </w:t>
-      </w:r>
-      <w:r>
-        <w:rPr>
-          <w:i/>
-        </w:rPr>
-        <w:t xml:space="preserve">N</w:t>
-      </w:r>
-      <w:r>
-        <w:rPr>
-          <w:vertAlign w:val="subscript"/>
-        </w:rPr>
-        <w:t xml:space="preserve">50</w:t>
-      </w:r>
-      <w:r>
-        <w:t xml:space="preserve"> </w:t>
-      </w:r>
-      <w:r>
-        <w:t xml:space="preserve">length of 19.5 KB.</w:t>
-      </w:r>
-      <w:r>
-        <w:t xml:space="preserve"> </w:t>
-      </w:r>
-      <w:r>
-        <w:t xml:space="preserve">Assembling the long reads from the pooled sample alone resulted in a more contiguous genome, but with lower BUSCO scores (Table 1).</w:t>
-      </w:r>
-      <w:r>
-        <w:t xml:space="preserve"> </w:t>
-      </w:r>
-      <w:r>
-        <w:t xml:space="preserve">We constructed a combined, long-read genome using the pooled, long-read dataset for contig construction, and the single-individual, long-read dataset for assembly polishing.</w:t>
-      </w:r>
-      <w:r>
-        <w:t xml:space="preserve"> </w:t>
-      </w:r>
-      <w:r>
-        <w:t xml:space="preserve">This improved the BUSCO scores, but produced a large number of redundant contigs (Table 1), presumably because of the high rate of heterozygosity in the pooled, long-read dataset.</w:t>
-      </w:r>
-      <w:r>
-        <w:t xml:space="preserve"> </w:t>
-      </w:r>
-      <w:r>
-        <w:t xml:space="preserve">Finally, we used the PCR-free, short read sequencing data from a single individual with the Purge Haplotigs pipeline to remove redundant contigs from the combined long read assembly</w:t>
-      </w:r>
-      <w:r>
-        <w:t xml:space="preserve"> </w:t>
-      </w:r>
-      <w:r>
-        <w:t xml:space="preserve">[11]</w:t>
-      </w:r>
-      <w:r>
-        <w:t xml:space="preserve">.</w:t>
-      </w:r>
-      <w:r>
-        <w:t xml:space="preserve"> </w:t>
-      </w:r>
-      <w:r>
-        <w:t xml:space="preserve">This resulted in a final draft assembly of 1.1 GB with an</w:t>
-      </w:r>
-      <w:r>
-        <w:t xml:space="preserve"> </w:t>
-      </w:r>
-      <w:r>
-        <w:rPr>
-          <w:i/>
-        </w:rPr>
-        <w:t xml:space="preserve">N</w:t>
-      </w:r>
-      <w:r>
-        <w:rPr>
-          <w:vertAlign w:val="subscript"/>
-        </w:rPr>
-        <w:t xml:space="preserve">50</w:t>
-      </w:r>
-      <w:r>
-        <w:t xml:space="preserve"> </w:t>
-      </w:r>
-      <w:r>
         <w:t xml:space="preserve">length of 122.3 kb and a BUSCO completeness of 83.9%.</w:t>
-      </w:r>
-    </w:p>
-    <w:p>
-      <w:pPr>
-        <w:pStyle w:val="TextBody"/>
-      </w:pPr>
-      <w:r>
-        <w:t xml:space="preserve">Short read assembly failed for with this genome because of the extreme repeat content.</w:t>
-      </w:r>
-      <w:r>
-        <w:t xml:space="preserve"> </w:t>
-      </w:r>
-      <w:r>
-        <w:t xml:space="preserve">The final draft assembly had a repeat content of</w:t>
-      </w:r>
-      <w:r>
-        <w:t xml:space="preserve"> </w:t>
-      </w:r>
-      <w:r>
-        <w:rPr>
-          <w:b/>
-        </w:rPr>
-        <w:t xml:space="preserve">67.8%</w:t>
-      </w:r>
-      <w:r>
-        <w:t xml:space="preserve"> </w:t>
-      </w:r>
-      <w:r>
-        <w:t xml:space="preserve">(Table 1), with a maximum repeat size of 17.7 kb and a repeat</w:t>
-      </w:r>
-      <w:r>
-        <w:t xml:space="preserve"> </w:t>
-      </w:r>
-      <w:r>
-        <w:rPr>
-          <w:i/>
-        </w:rPr>
-        <w:t xml:space="preserve">N</w:t>
-      </w:r>
-      <w:r>
-        <w:rPr>
-          <w:vertAlign w:val="subscript"/>
-        </w:rPr>
-        <w:t xml:space="preserve">50</w:t>
-      </w:r>
-      <w:r>
-        <w:t xml:space="preserve"> </w:t>
-      </w:r>
-      <w:r>
-        <w:t xml:space="preserve">length of 485 bp.</w:t>
-      </w:r>
-      <w:r>
-        <w:t xml:space="preserve"> </w:t>
-      </w:r>
-      <w:r>
-        <w:t xml:space="preserve">The non-repetitive regions had an</w:t>
-      </w:r>
-      <w:r>
-        <w:t xml:space="preserve"> </w:t>
-      </w:r>
-      <w:r>
-        <w:rPr>
-          <w:i/>
-        </w:rPr>
-        <w:t xml:space="preserve">N</w:t>
-      </w:r>
-      <w:r>
-        <w:rPr>
-          <w:vertAlign w:val="subscript"/>
-        </w:rPr>
-        <w:t xml:space="preserve">50</w:t>
-      </w:r>
-      <w:r>
-        <w:t xml:space="preserve"> </w:t>
-      </w:r>
-      <w:r>
-        <w:t xml:space="preserve">length of 1066 bp.</w:t>
-      </w:r>
-      <w:r>
-        <w:t xml:space="preserve"> </w:t>
-      </w:r>
-      <w:r>
-        <w:t xml:space="preserve">Third generation (long read) sequencing enabled us to assemble a draft genome, but we expect gaps in the assembly to exist at larger repeat regions that were not sufficiently covered by long reads.</w:t>
       </w:r>
     </w:p>
     <w:p>
@@ -2366,11 +2313,11 @@
       <w:pPr>
         <w:pStyle w:val="Heading3"/>
       </w:pPr>
-      <w:bookmarkStart w:id="43" w:name="X3ef9d891d847e29496806895161f2d8ead6145d"/>
+      <w:bookmarkStart w:id="45" w:name="X3ef9d891d847e29496806895161f2d8ead6145d"/>
       <w:r>
         <w:t xml:space="preserve">Genetic variation between NZ weevils associates with a geographical cline</w:t>
       </w:r>
-      <w:bookmarkEnd w:id="43"/>
+      <w:bookmarkEnd w:id="45"/>
     </w:p>
     <w:p>
       <w:pPr>
@@ -2429,11 +2376,25 @@
       <w:pPr>
         <w:pStyle w:val="Heading3"/>
       </w:pPr>
-      <w:bookmarkStart w:id="44" w:name="X5d34715a97903773e94cd978039d8c5eb6a8474"/>
+      <w:bookmarkStart w:id="46" w:name="X5d34715a97903773e94cd978039d8c5eb6a8474"/>
       <w:r>
         <w:t xml:space="preserve">New Zealand population of Argentine stem weevils is large and diverse, with multiple introductions</w:t>
       </w:r>
-      <w:bookmarkEnd w:id="44"/>
+      <w:bookmarkEnd w:id="46"/>
+    </w:p>
+    <w:p>
+      <w:pPr>
+        <w:pStyle w:val="FirstParagraph"/>
+      </w:pPr>
+      <w:r>
+        <w:rPr>
+          <w:b/>
+        </w:rPr>
+        <w:t xml:space="preserve">[No] evidence for reduced diversity since/on introduction of invasive populations to NZ</w:t>
+      </w:r>
+      <w:r>
+        <w:t xml:space="preserve">.</w:t>
+      </w:r>
     </w:p>
     <w:p>
       <w:pPr>
@@ -2463,60 +2424,155 @@
       <w:pPr>
         <w:pStyle w:val="Heading2"/>
       </w:pPr>
-      <w:bookmarkStart w:id="45" w:name="discussion"/>
+      <w:bookmarkStart w:id="47" w:name="discussion"/>
       <w:r>
         <w:t xml:space="preserve">Discussion</w:t>
       </w:r>
-      <w:bookmarkEnd w:id="45"/>
+      <w:bookmarkEnd w:id="47"/>
+    </w:p>
+    <w:p>
+      <w:pPr>
+        <w:pStyle w:val="FirstParagraph"/>
+      </w:pPr>
+      <w:r>
+        <w:t xml:space="preserve">Short read assembly failed for this genome because of the extreme repeat content.</w:t>
+      </w:r>
+      <w:r>
+        <w:t xml:space="preserve"> </w:t>
+      </w:r>
+      <w:r>
+        <w:t xml:space="preserve">The final draft assembly had a repeat content of</w:t>
+      </w:r>
+      <w:r>
+        <w:t xml:space="preserve"> </w:t>
+      </w:r>
+      <w:r>
+        <w:rPr>
+          <w:b/>
+        </w:rPr>
+        <w:t xml:space="preserve">67.8%</w:t>
+      </w:r>
+      <w:r>
+        <w:t xml:space="preserve"> </w:t>
+      </w:r>
+      <w:r>
+        <w:t xml:space="preserve">(Table 1), with a maximum repeat size of 17.7 kb and a repeat</w:t>
+      </w:r>
+      <w:r>
+        <w:t xml:space="preserve"> </w:t>
+      </w:r>
+      <w:r>
+        <w:rPr>
+          <w:i/>
+        </w:rPr>
+        <w:t xml:space="preserve">N</w:t>
+      </w:r>
+      <w:r>
+        <w:rPr>
+          <w:vertAlign w:val="subscript"/>
+        </w:rPr>
+        <w:t xml:space="preserve">50</w:t>
+      </w:r>
+      <w:r>
+        <w:t xml:space="preserve"> </w:t>
+      </w:r>
+      <w:r>
+        <w:t xml:space="preserve">length of 485 bp.</w:t>
+      </w:r>
+      <w:r>
+        <w:t xml:space="preserve"> </w:t>
+      </w:r>
+      <w:r>
+        <w:t xml:space="preserve">The non-repetitive regions had an</w:t>
+      </w:r>
+      <w:r>
+        <w:t xml:space="preserve"> </w:t>
+      </w:r>
+      <w:r>
+        <w:rPr>
+          <w:i/>
+        </w:rPr>
+        <w:t xml:space="preserve">N</w:t>
+      </w:r>
+      <w:r>
+        <w:rPr>
+          <w:vertAlign w:val="subscript"/>
+        </w:rPr>
+        <w:t xml:space="preserve">50</w:t>
+      </w:r>
+      <w:r>
+        <w:t xml:space="preserve"> </w:t>
+      </w:r>
+      <w:r>
+        <w:t xml:space="preserve">length of 1066 bp.</w:t>
+      </w:r>
+      <w:r>
+        <w:t xml:space="preserve"> </w:t>
+      </w:r>
+      <w:r>
+        <w:t xml:space="preserve">The heterozygosity in weevil populations and lack of an inbred, laboratory strain made pooling individuals for sequencing undesirable.</w:t>
+      </w:r>
+      <w:r>
+        <w:t xml:space="preserve"> </w:t>
+      </w:r>
+      <w:r>
+        <w:t xml:space="preserve">Our assembly strategy of contig construction with the longest reads, followed by assembly polishing with long reads from a single individual, and then redundant contig removal with PCR-free short reads from another single individual allowed us to improve the contiguity and completeness of the stem weevil genome (Table 1).</w:t>
+      </w:r>
+      <w:r>
+        <w:t xml:space="preserve"> </w:t>
+      </w:r>
+      <w:r>
+        <w:t xml:space="preserve">Our final genome is draft quality and we expect gaps in the assembly at larger repeat regions that were not sufficiently covered by long reads.</w:t>
+      </w:r>
     </w:p>
     <w:p>
       <w:pPr>
         <w:pStyle w:val="Heading2"/>
       </w:pPr>
-      <w:bookmarkStart w:id="46" w:name="authors-contributions"/>
+      <w:bookmarkStart w:id="48" w:name="authors-contributions"/>
       <w:r>
         <w:t xml:space="preserve">Authors’ contributions</w:t>
       </w:r>
-      <w:bookmarkEnd w:id="46"/>
+      <w:bookmarkEnd w:id="48"/>
     </w:p>
     <w:p>
       <w:pPr>
         <w:pStyle w:val="Heading2"/>
       </w:pPr>
-      <w:bookmarkStart w:id="47" w:name="acknowledgements"/>
+      <w:bookmarkStart w:id="49" w:name="acknowledgements"/>
       <w:r>
         <w:t xml:space="preserve">Acknowledgements</w:t>
       </w:r>
-      <w:bookmarkEnd w:id="47"/>
+      <w:bookmarkEnd w:id="49"/>
     </w:p>
     <w:p>
       <w:pPr>
         <w:pStyle w:val="Heading2"/>
       </w:pPr>
-      <w:bookmarkStart w:id="48" w:name="data-availability"/>
+      <w:bookmarkStart w:id="50" w:name="data-availability"/>
       <w:r>
         <w:t xml:space="preserve">Data availability</w:t>
       </w:r>
-      <w:bookmarkEnd w:id="48"/>
+      <w:bookmarkEnd w:id="50"/>
     </w:p>
     <w:p>
       <w:pPr>
         <w:pStyle w:val="Heading2"/>
       </w:pPr>
-      <w:bookmarkStart w:id="49" w:name="references"/>
+      <w:bookmarkStart w:id="51" w:name="references"/>
       <w:r>
         <w:t xml:space="preserve">References</w:t>
       </w:r>
-      <w:bookmarkEnd w:id="49"/>
-    </w:p>
-    <w:bookmarkStart w:id="83" w:name="refs"/>
-    <w:bookmarkStart w:id="51" w:name="ref-parisLostParameterSpace2017"/>
+      <w:bookmarkEnd w:id="51"/>
+    </w:p>
+    <w:bookmarkStart w:id="85" w:name="refs"/>
+    <w:bookmarkStart w:id="53" w:name="ref-kahleGgmapSpatialVisualization2013"/>
     <w:p>
       <w:pPr>
         <w:pStyle w:val="Bibliography"/>
       </w:pPr>
       <w:r>
-        <w:t xml:space="preserve">1. Paris, J.R.; Stevens, J.R.; Catchen, J.M. Lost in parameter space: A road map for stacks.</w:t>
+        <w:t xml:space="preserve">1. Kahle, D.; Wickham, H. Ggmap: Spatial Visualization with ggplot2.</w:t>
       </w:r>
       <w:r>
         <w:t xml:space="preserve"> </w:t>
@@ -2525,6 +2581,63 @@
         <w:rPr>
           <w:i/>
         </w:rPr>
+        <w:t xml:space="preserve">The R Journal</w:t>
+      </w:r>
+      <w:r>
+        <w:t xml:space="preserve"> </w:t>
+      </w:r>
+      <w:r>
+        <w:rPr>
+          <w:b/>
+        </w:rPr>
+        <w:t xml:space="preserve">2013</w:t>
+      </w:r>
+      <w:r>
+        <w:t xml:space="preserve">,</w:t>
+      </w:r>
+      <w:r>
+        <w:t xml:space="preserve"> </w:t>
+      </w:r>
+      <w:r>
+        <w:rPr>
+          <w:i/>
+        </w:rPr>
+        <w:t xml:space="preserve">5</w:t>
+      </w:r>
+      <w:r>
+        <w:t xml:space="preserve">, 144. doi:</w:t>
+      </w:r>
+      <w:r>
+        <w:t xml:space="preserve"> </w:t>
+      </w:r>
+      <w:hyperlink r:id="rId52">
+        <w:r>
+          <w:rPr>
+            <w:rStyle w:val="Hyperlink"/>
+          </w:rPr>
+          <w:t xml:space="preserve">10.32614/RJ-2013-014</w:t>
+        </w:r>
+      </w:hyperlink>
+      <w:r>
+        <w:t xml:space="preserve">.</w:t>
+      </w:r>
+    </w:p>
+    <w:bookmarkEnd w:id="53"/>
+    <w:bookmarkStart w:id="55" w:name="ref-parisLostParameterSpace2017"/>
+    <w:p>
+      <w:pPr>
+        <w:pStyle w:val="Bibliography"/>
+      </w:pPr>
+      <w:r>
+        <w:t xml:space="preserve">2. Paris, J.R.; Stevens, J.R.; Catchen, J.M. Lost in parameter space: A road map for stacks.</w:t>
+      </w:r>
+      <w:r>
+        <w:t xml:space="preserve"> </w:t>
+      </w:r>
+      <w:r>
+        <w:rPr>
+          <w:i/>
+        </w:rPr>
         <w:t xml:space="preserve">Methods in Ecology and Evolution</w:t>
       </w:r>
       <w:r>
@@ -2554,7 +2667,7 @@
       <w:r>
         <w:t xml:space="preserve"> </w:t>
       </w:r>
-      <w:hyperlink r:id="rId50">
+      <w:hyperlink r:id="rId54">
         <w:r>
           <w:rPr>
             <w:rStyle w:val="Hyperlink"/>
@@ -2566,14 +2679,14 @@
         <w:t xml:space="preserve">.</w:t>
       </w:r>
     </w:p>
-    <w:bookmarkEnd w:id="51"/>
-    <w:bookmarkStart w:id="53" w:name="ref-rochetteDerivingGenotypesRADseq2017"/>
+    <w:bookmarkEnd w:id="55"/>
+    <w:bookmarkStart w:id="57" w:name="ref-rochetteDerivingGenotypesRADseq2017"/>
     <w:p>
       <w:pPr>
         <w:pStyle w:val="Bibliography"/>
       </w:pPr>
       <w:r>
-        <w:t xml:space="preserve">2. Rochette, N.C.; Catchen, J.M. Deriving genotypes from RAD-seq short-read data using Stacks.</w:t>
+        <w:t xml:space="preserve">3. Rochette, N.C.; Catchen, J.M. Deriving genotypes from RAD-seq short-read data using Stacks.</w:t>
       </w:r>
       <w:r>
         <w:t xml:space="preserve"> </w:t>
@@ -2611,7 +2724,7 @@
       <w:r>
         <w:t xml:space="preserve"> </w:t>
       </w:r>
-      <w:hyperlink r:id="rId52">
+      <w:hyperlink r:id="rId56">
         <w:r>
           <w:rPr>
             <w:rStyle w:val="Hyperlink"/>
@@ -2623,14 +2736,14 @@
         <w:t xml:space="preserve">.</w:t>
       </w:r>
     </w:p>
-    <w:bookmarkEnd w:id="53"/>
-    <w:bookmarkStart w:id="55" w:name="ref-catchenStacksAnalysisTool2013"/>
+    <w:bookmarkEnd w:id="57"/>
+    <w:bookmarkStart w:id="59" w:name="ref-catchenStacksAnalysisTool2013"/>
     <w:p>
       <w:pPr>
         <w:pStyle w:val="Bibliography"/>
       </w:pPr>
       <w:r>
-        <w:t xml:space="preserve">3. Catchen, J.; Hohenlohe, P.A.; Bassham, S.; Amores, A.; Cresko, W.A. Stacks: An analysis tool set for population genomics.</w:t>
+        <w:t xml:space="preserve">4. Catchen, J.; Hohenlohe, P.A.; Bassham, S.; Amores, A.; Cresko, W.A. Stacks: An analysis tool set for population genomics.</w:t>
       </w:r>
       <w:r>
         <w:t xml:space="preserve"> </w:t>
@@ -2668,7 +2781,7 @@
       <w:r>
         <w:t xml:space="preserve"> </w:t>
       </w:r>
-      <w:hyperlink r:id="rId54">
+      <w:hyperlink r:id="rId58">
         <w:r>
           <w:rPr>
             <w:rStyle w:val="Hyperlink"/>
@@ -2680,14 +2793,14 @@
         <w:t xml:space="preserve">.</w:t>
       </w:r>
     </w:p>
-    <w:bookmarkEnd w:id="55"/>
-    <w:bookmarkStart w:id="56" w:name="ref-bushnellBBMapFastAccurate2014"/>
+    <w:bookmarkEnd w:id="59"/>
+    <w:bookmarkStart w:id="60" w:name="ref-bushnellBBMapFastAccurate2014"/>
     <w:p>
       <w:pPr>
         <w:pStyle w:val="Bibliography"/>
       </w:pPr>
       <w:r>
-        <w:t xml:space="preserve">4. Bushnell, B.</w:t>
+        <w:t xml:space="preserve">5. Bushnell, B.</w:t>
       </w:r>
       <w:r>
         <w:t xml:space="preserve"> </w:t>
@@ -2702,14 +2815,14 @@
         <w:t xml:space="preserve">; Lawrence Berkeley National Lab. (LBNL), Berkeley, CA (United States), 2014;Lawrence Berkeley National Lab. (LBNL), Berkeley, CA (United States).</w:t>
       </w:r>
     </w:p>
-    <w:bookmarkEnd w:id="56"/>
-    <w:bookmarkStart w:id="58" w:name="ref-chapmanMeraculousNovoGenome2011"/>
+    <w:bookmarkEnd w:id="60"/>
+    <w:bookmarkStart w:id="62" w:name="ref-chapmanMeraculousNovoGenome2011"/>
     <w:p>
       <w:pPr>
         <w:pStyle w:val="Bibliography"/>
       </w:pPr>
       <w:r>
-        <w:t xml:space="preserve">5. Chapman, J.A.; Ho, I.; Sunkara, S.; Luo, S.; Schroth, G.P.; Rokhsar, D.S. Meraculous: De Novo Genome Assembly with Short Paired-End Reads.</w:t>
+        <w:t xml:space="preserve">6. Chapman, J.A.; Ho, I.; Sunkara, S.; Luo, S.; Schroth, G.P.; Rokhsar, D.S. Meraculous: De Novo Genome Assembly with Short Paired-End Reads.</w:t>
       </w:r>
       <w:r>
         <w:t xml:space="preserve"> </w:t>
@@ -2747,7 +2860,7 @@
       <w:r>
         <w:t xml:space="preserve"> </w:t>
       </w:r>
-      <w:hyperlink r:id="rId57">
+      <w:hyperlink r:id="rId61">
         <w:r>
           <w:rPr>
             <w:rStyle w:val="Hyperlink"/>
@@ -2759,14 +2872,14 @@
         <w:t xml:space="preserve">.</w:t>
       </w:r>
     </w:p>
-    <w:bookmarkEnd w:id="58"/>
-    <w:bookmarkStart w:id="60" w:name="ref-chapmanMeraculous2FastAccurate2016"/>
+    <w:bookmarkEnd w:id="62"/>
+    <w:bookmarkStart w:id="64" w:name="ref-chapmanMeraculous2FastAccurate2016"/>
     <w:p>
       <w:pPr>
         <w:pStyle w:val="Bibliography"/>
       </w:pPr>
       <w:r>
-        <w:t xml:space="preserve">6. Chapman, J.A.; Ho, I.Y.; Goltsman, E.; Rokhsar, D.S. Meraculous2: Fast accurate short-read assembly of large polymorphic genomes.</w:t>
+        <w:t xml:space="preserve">7. Chapman, J.A.; Ho, I.Y.; Goltsman, E.; Rokhsar, D.S. Meraculous2: Fast accurate short-read assembly of large polymorphic genomes.</w:t>
       </w:r>
       <w:r>
         <w:t xml:space="preserve"> </w:t>
@@ -2792,7 +2905,7 @@
       <w:r>
         <w:t xml:space="preserve"> </w:t>
       </w:r>
-      <w:hyperlink r:id="rId59">
+      <w:hyperlink r:id="rId63">
         <w:r>
           <w:rPr>
             <w:rStyle w:val="Hyperlink"/>
@@ -2804,14 +2917,14 @@
         <w:t xml:space="preserve">.</w:t>
       </w:r>
     </w:p>
-    <w:bookmarkEnd w:id="60"/>
-    <w:bookmarkStart w:id="62" w:name="X94f9d95eb9b9f1c78d2e3faaf609513e07e0bde"/>
+    <w:bookmarkEnd w:id="64"/>
+    <w:bookmarkStart w:id="66" w:name="X94f9d95eb9b9f1c78d2e3faaf609513e07e0bde"/>
     <w:p>
       <w:pPr>
         <w:pStyle w:val="Bibliography"/>
       </w:pPr>
       <w:r>
-        <w:t xml:space="preserve">7. Goltsman, E.; Ho, I.; Rokhsar, D. Meraculous-2D: Haplotype-sensitive Assembly of Highly Heterozygous genomes.</w:t>
+        <w:t xml:space="preserve">8. Goltsman, E.; Ho, I.; Rokhsar, D. Meraculous-2D: Haplotype-sensitive Assembly of Highly Heterozygous genomes.</w:t>
       </w:r>
       <w:r>
         <w:t xml:space="preserve"> </w:t>
@@ -2837,7 +2950,7 @@
       <w:r>
         <w:t xml:space="preserve"> </w:t>
       </w:r>
-      <w:hyperlink r:id="rId61">
+      <w:hyperlink r:id="rId65">
         <w:r>
           <w:rPr>
             <w:rStyle w:val="Hyperlink"/>
@@ -2849,14 +2962,14 @@
         <w:t xml:space="preserve">.</w:t>
       </w:r>
     </w:p>
-    <w:bookmarkEnd w:id="62"/>
-    <w:bookmarkStart w:id="64" w:name="ref-harropHMWDNAExtraction2018"/>
+    <w:bookmarkEnd w:id="66"/>
+    <w:bookmarkStart w:id="68" w:name="ref-harropHMWDNAExtraction2018"/>
     <w:p>
       <w:pPr>
         <w:pStyle w:val="Bibliography"/>
       </w:pPr>
       <w:r>
-        <w:t xml:space="preserve">8. Harrop, T. HMW DNA extraction for insects.</w:t>
+        <w:t xml:space="preserve">9. Harrop, T. HMW DNA extraction for insects.</w:t>
       </w:r>
       <w:r>
         <w:t xml:space="preserve"> </w:t>
@@ -2873,7 +2986,7 @@
       <w:r>
         <w:t xml:space="preserve"> </w:t>
       </w:r>
-      <w:hyperlink r:id="rId63">
+      <w:hyperlink r:id="rId67">
         <w:r>
           <w:rPr>
             <w:rStyle w:val="Hyperlink"/>
@@ -2885,14 +2998,14 @@
         <w:t xml:space="preserve">.</w:t>
       </w:r>
     </w:p>
-    <w:bookmarkEnd w:id="64"/>
-    <w:bookmarkStart w:id="66" w:name="ref-kolmogorovAssemblyLongErrorprone2019"/>
+    <w:bookmarkEnd w:id="68"/>
+    <w:bookmarkStart w:id="70" w:name="ref-kolmogorovAssemblyLongErrorprone2019"/>
     <w:p>
       <w:pPr>
         <w:pStyle w:val="Bibliography"/>
       </w:pPr>
       <w:r>
-        <w:t xml:space="preserve">9. Kolmogorov, M.; Yuan, J.; Lin, Y.; Pevzner, P.A. Assembly of long, error-prone reads using repeat graphs.</w:t>
+        <w:t xml:space="preserve">10. Kolmogorov, M.; Yuan, J.; Lin, Y.; Pevzner, P.A. Assembly of long, error-prone reads using repeat graphs.</w:t>
       </w:r>
       <w:r>
         <w:t xml:space="preserve"> </w:t>
@@ -2918,7 +3031,7 @@
       <w:r>
         <w:t xml:space="preserve"> </w:t>
       </w:r>
-      <w:hyperlink r:id="rId65">
+      <w:hyperlink r:id="rId69">
         <w:r>
           <w:rPr>
             <w:rStyle w:val="Hyperlink"/>
@@ -2930,14 +3043,14 @@
         <w:t xml:space="preserve">.</w:t>
       </w:r>
     </w:p>
-    <w:bookmarkEnd w:id="66"/>
-    <w:bookmarkStart w:id="68" w:name="ref-simaoBUSCOAssessingGenome2015"/>
+    <w:bookmarkEnd w:id="70"/>
+    <w:bookmarkStart w:id="72" w:name="ref-simaoBUSCOAssessingGenome2015"/>
     <w:p>
       <w:pPr>
         <w:pStyle w:val="Bibliography"/>
       </w:pPr>
       <w:r>
-        <w:t xml:space="preserve">10. Simão, F.A.; Waterhouse, R.M.; Ioannidis, P.; Kriventseva, E.V.; Zdobnov, E.M. BUSCO: Assessing genome assembly and annotation completeness with single-copy orthologs.</w:t>
+        <w:t xml:space="preserve">11. Simão, F.A.; Waterhouse, R.M.; Ioannidis, P.; Kriventseva, E.V.; Zdobnov, E.M. BUSCO: Assessing genome assembly and annotation completeness with single-copy orthologs.</w:t>
       </w:r>
       <w:r>
         <w:t xml:space="preserve"> </w:t>
@@ -2975,7 +3088,7 @@
       <w:r>
         <w:t xml:space="preserve"> </w:t>
       </w:r>
-      <w:hyperlink r:id="rId67">
+      <w:hyperlink r:id="rId71">
         <w:r>
           <w:rPr>
             <w:rStyle w:val="Hyperlink"/>
@@ -2987,14 +3100,14 @@
         <w:t xml:space="preserve">.</w:t>
       </w:r>
     </w:p>
-    <w:bookmarkEnd w:id="68"/>
-    <w:bookmarkStart w:id="70" w:name="ref-roachPurgeHaplotigsAllelic2018"/>
+    <w:bookmarkEnd w:id="72"/>
+    <w:bookmarkStart w:id="74" w:name="ref-roachPurgeHaplotigsAllelic2018"/>
     <w:p>
       <w:pPr>
         <w:pStyle w:val="Bibliography"/>
       </w:pPr>
       <w:r>
-        <w:t xml:space="preserve">11. Roach, M.J.; Schmidt, S.A.; Borneman, A.R. Purge Haplotigs: Allelic contig reassignment for third-gen diploid genome assemblies.</w:t>
+        <w:t xml:space="preserve">12. Roach, M.J.; Schmidt, S.A.; Borneman, A.R. Purge Haplotigs: Allelic contig reassignment for third-gen diploid genome assemblies.</w:t>
       </w:r>
       <w:r>
         <w:t xml:space="preserve"> </w:t>
@@ -3032,7 +3145,7 @@
       <w:r>
         <w:t xml:space="preserve"> </w:t>
       </w:r>
-      <w:hyperlink r:id="rId69">
+      <w:hyperlink r:id="rId73">
         <w:r>
           <w:rPr>
             <w:rStyle w:val="Hyperlink"/>
@@ -3044,34 +3157,34 @@
         <w:t xml:space="preserve">.</w:t>
       </w:r>
     </w:p>
-    <w:bookmarkEnd w:id="70"/>
-    <w:bookmarkStart w:id="71" w:name="ref-smitRepeatModelerOpen12015"/>
+    <w:bookmarkEnd w:id="74"/>
+    <w:bookmarkStart w:id="75" w:name="ref-smitRepeatModelerOpen12015"/>
     <w:p>
       <w:pPr>
         <w:pStyle w:val="Bibliography"/>
       </w:pPr>
       <w:r>
-        <w:t xml:space="preserve">12. Smit, A.F.A.; Hubley, R. RepeatModeler Open-1.0 2015.</w:t>
-      </w:r>
-    </w:p>
-    <w:bookmarkEnd w:id="71"/>
-    <w:bookmarkStart w:id="72" w:name="ref-smitRepeatMaskerOpen42015"/>
+        <w:t xml:space="preserve">13. Smit, A.F.A.; Hubley, R. RepeatModeler Open-1.0 2015.</w:t>
+      </w:r>
+    </w:p>
+    <w:bookmarkEnd w:id="75"/>
+    <w:bookmarkStart w:id="76" w:name="ref-smitRepeatMaskerOpen42015"/>
     <w:p>
       <w:pPr>
         <w:pStyle w:val="Bibliography"/>
       </w:pPr>
       <w:r>
-        <w:t xml:space="preserve">13. Smit, A.F.A.; Hubley, R.; Green, P. RepeatMasker Open-4.0. 2015.</w:t>
-      </w:r>
-    </w:p>
-    <w:bookmarkEnd w:id="72"/>
-    <w:bookmarkStart w:id="74" w:name="X2e700f92c6894ae11db64f79d26700cf6bc7cef"/>
+        <w:t xml:space="preserve">14. Smit, A.F.A.; Hubley, R.; Green, P. RepeatMasker Open-4.0. 2015.</w:t>
+      </w:r>
+    </w:p>
+    <w:bookmarkEnd w:id="76"/>
+    <w:bookmarkStart w:id="78" w:name="X2e700f92c6894ae11db64f79d26700cf6bc7cef"/>
     <w:p>
       <w:pPr>
         <w:pStyle w:val="Bibliography"/>
       </w:pPr>
       <w:r>
-        <w:t xml:space="preserve">14. Köster, J.; Rahmann, S. Snakemake—a scalable bioinformatics workflow engine.</w:t>
+        <w:t xml:space="preserve">15. Köster, J.; Rahmann, S. Snakemake—a scalable bioinformatics workflow engine.</w:t>
       </w:r>
       <w:r>
         <w:t xml:space="preserve"> </w:t>
@@ -3109,7 +3222,7 @@
       <w:r>
         <w:t xml:space="preserve"> </w:t>
       </w:r>
-      <w:hyperlink r:id="rId73">
+      <w:hyperlink r:id="rId77">
         <w:r>
           <w:rPr>
             <w:rStyle w:val="Hyperlink"/>
@@ -3121,14 +3234,14 @@
         <w:t xml:space="preserve">.</w:t>
       </w:r>
     </w:p>
-    <w:bookmarkEnd w:id="74"/>
-    <w:bookmarkStart w:id="76" w:name="X86f5b1c0410ab16c725f5c26d810badc87f678c"/>
+    <w:bookmarkEnd w:id="78"/>
+    <w:bookmarkStart w:id="80" w:name="X86f5b1c0410ab16c725f5c26d810badc87f678c"/>
     <w:p>
       <w:pPr>
         <w:pStyle w:val="Bibliography"/>
       </w:pPr>
       <w:r>
-        <w:t xml:space="preserve">15. Kurtzer, G.M.; Sochat, V.; Bauer, M.W. Singularity: Scientific containers for mobility of compute.</w:t>
+        <w:t xml:space="preserve">16. Kurtzer, G.M.; Sochat, V.; Bauer, M.W. Singularity: Scientific containers for mobility of compute.</w:t>
       </w:r>
       <w:r>
         <w:t xml:space="preserve"> </w:t>
@@ -3166,7 +3279,7 @@
       <w:r>
         <w:t xml:space="preserve"> </w:t>
       </w:r>
-      <w:hyperlink r:id="rId75">
+      <w:hyperlink r:id="rId79">
         <w:r>
           <w:rPr>
             <w:rStyle w:val="Hyperlink"/>
@@ -3178,14 +3291,14 @@
         <w:t xml:space="preserve">.</w:t>
       </w:r>
     </w:p>
-    <w:bookmarkEnd w:id="76"/>
-    <w:bookmarkStart w:id="78" w:name="X7e5d3b19ecae1eb3c11e14192d9ddf88629ea2e"/>
+    <w:bookmarkEnd w:id="80"/>
+    <w:bookmarkStart w:id="82" w:name="X7e5d3b19ecae1eb3c11e14192d9ddf88629ea2e"/>
     <w:p>
       <w:pPr>
         <w:pStyle w:val="Bibliography"/>
       </w:pPr>
       <w:r>
-        <w:t xml:space="preserve">16. Elshire, R.J.; Glaubitz, J.C.; Sun, Q.; Poland, J.A.; Kawamoto, K.; Buckler, E.S.; Mitchell, S.E. A Robust, Simple Genotyping-by-Sequencing (GBS) Approach for High Diversity Species.</w:t>
+        <w:t xml:space="preserve">17. Elshire, R.J.; Glaubitz, J.C.; Sun, Q.; Poland, J.A.; Kawamoto, K.; Buckler, E.S.; Mitchell, S.E. A Robust, Simple Genotyping-by-Sequencing (GBS) Approach for High Diversity Species.</w:t>
       </w:r>
       <w:r>
         <w:t xml:space="preserve"> </w:t>
@@ -3223,7 +3336,7 @@
       <w:r>
         <w:t xml:space="preserve"> </w:t>
       </w:r>
-      <w:hyperlink r:id="rId77">
+      <w:hyperlink r:id="rId81">
         <w:r>
           <w:rPr>
             <w:rStyle w:val="Hyperlink"/>
@@ -3235,14 +3348,14 @@
         <w:t xml:space="preserve">.</w:t>
       </w:r>
     </w:p>
-    <w:bookmarkEnd w:id="78"/>
-    <w:bookmarkStart w:id="80" w:name="ref-kahleGgmapSpatialVisualization2013"/>
+    <w:bookmarkEnd w:id="82"/>
+    <w:bookmarkStart w:id="84" w:name="X5016a75cf5f6463caf59e425c690635b16be238"/>
     <w:p>
       <w:pPr>
         <w:pStyle w:val="Bibliography"/>
       </w:pPr>
       <w:r>
-        <w:t xml:space="preserve">17. Kahle, D.; Wickham, H. Ggmap: Spatial Visualization with ggplot2.</w:t>
+        <w:t xml:space="preserve">18. Tomasetto, F.; Tylianakis, J.M.; Reale, M.; Wratten, S.; Goldson, S.L. Intensified agriculture favors evolved resistance to biological control.</w:t>
       </w:r>
       <w:r>
         <w:t xml:space="preserve"> </w:t>
@@ -3251,7 +3364,7 @@
         <w:rPr>
           <w:i/>
         </w:rPr>
-        <w:t xml:space="preserve">The R Journal</w:t>
+        <w:t xml:space="preserve">Proceedings of the National Academy of Sciences</w:t>
       </w:r>
       <w:r>
         <w:t xml:space="preserve"> </w:t>
@@ -3260,63 +3373,6 @@
         <w:rPr>
           <w:b/>
         </w:rPr>
-        <w:t xml:space="preserve">2013</w:t>
-      </w:r>
-      <w:r>
-        <w:t xml:space="preserve">,</w:t>
-      </w:r>
-      <w:r>
-        <w:t xml:space="preserve"> </w:t>
-      </w:r>
-      <w:r>
-        <w:rPr>
-          <w:i/>
-        </w:rPr>
-        <w:t xml:space="preserve">5</w:t>
-      </w:r>
-      <w:r>
-        <w:t xml:space="preserve">, 144. doi:</w:t>
-      </w:r>
-      <w:r>
-        <w:t xml:space="preserve"> </w:t>
-      </w:r>
-      <w:hyperlink r:id="rId79">
-        <w:r>
-          <w:rPr>
-            <w:rStyle w:val="Hyperlink"/>
-          </w:rPr>
-          <w:t xml:space="preserve">10.32614/RJ-2013-014</w:t>
-        </w:r>
-      </w:hyperlink>
-      <w:r>
-        <w:t xml:space="preserve">.</w:t>
-      </w:r>
-    </w:p>
-    <w:bookmarkEnd w:id="80"/>
-    <w:bookmarkStart w:id="82" w:name="X5016a75cf5f6463caf59e425c690635b16be238"/>
-    <w:p>
-      <w:pPr>
-        <w:pStyle w:val="Bibliography"/>
-      </w:pPr>
-      <w:r>
-        <w:t xml:space="preserve">18. Tomasetto, F.; Tylianakis, J.M.; Reale, M.; Wratten, S.; Goldson, S.L. Intensified agriculture favors evolved resistance to biological control.</w:t>
-      </w:r>
-      <w:r>
-        <w:t xml:space="preserve"> </w:t>
-      </w:r>
-      <w:r>
-        <w:rPr>
-          <w:i/>
-        </w:rPr>
-        <w:t xml:space="preserve">Proceedings of the National Academy of Sciences</w:t>
-      </w:r>
-      <w:r>
-        <w:t xml:space="preserve"> </w:t>
-      </w:r>
-      <w:r>
-        <w:rPr>
-          <w:b/>
-        </w:rPr>
         <w:t xml:space="preserve">2017</w:t>
       </w:r>
       <w:r>
@@ -3325,7 +3381,7 @@
       <w:r>
         <w:t xml:space="preserve"> </w:t>
       </w:r>
-      <w:hyperlink r:id="rId81">
+      <w:hyperlink r:id="rId83">
         <w:r>
           <w:rPr>
             <w:rStyle w:val="Hyperlink"/>
@@ -3337,8 +3393,8 @@
         <w:t xml:space="preserve">.</w:t>
       </w:r>
     </w:p>
-    <w:bookmarkEnd w:id="82"/>
-    <w:bookmarkEnd w:id="83"/>
+    <w:bookmarkEnd w:id="84"/>
+    <w:bookmarkEnd w:id="85"/>
     <w:sectPr>
       <w:footerReference w:type="default" r:id="rId9"/>
       <w:type w:val="nextPage"/>

</xml_diff>